<commit_message>
Updated figures and added mobility analysis
</commit_message>
<xml_diff>
--- a/Figures/Figures_ScenarioPredictions.docx
+++ b/Figures/Figures_ScenarioPredictions.docx
@@ -41,18 +41,28 @@
         <w:pStyle w:val="Date"/>
       </w:pPr>
       <w:r>
-        <w:t xml:space="preserve">2020-07-30</w:t>
+        <w:t xml:space="preserve">2020-07-31</w:t>
       </w:r>
     </w:p>
     <w:p>
       <w:pPr>
         <w:pStyle w:val="Heading2"/>
       </w:pPr>
-      <w:bookmarkStart w:id="20" w:name="impact-of-different-scenarios-on-daily-cases-and-deaths"/>
-      <w:r>
-        <w:t xml:space="preserve">Impact of different scenarios on daily cases and deaths</w:t>
+      <w:bookmarkStart w:id="20" w:name="load-data"/>
+      <w:r>
+        <w:t xml:space="preserve">Load data</w:t>
       </w:r>
       <w:bookmarkEnd w:id="20"/>
+    </w:p>
+    <w:p>
+      <w:pPr>
+        <w:pStyle w:val="Heading2"/>
+      </w:pPr>
+      <w:bookmarkStart w:id="21" w:name="impact-of-different-scenarios-on-daily-cases-and-deaths-for-selected-states"/>
+      <w:r>
+        <w:t xml:space="preserve">Impact of different scenarios on daily cases and deaths for selected states</w:t>
+      </w:r>
+      <w:bookmarkEnd w:id="21"/>
     </w:p>
     <w:p>
       <w:pPr>
@@ -68,49 +78,7 @@
               <a:graphicData uri="http://schemas.openxmlformats.org/drawingml/2006/picture">
                 <pic:pic>
                   <pic:nvPicPr>
-                    <pic:cNvPr descr="Figures_ScenarioPredictions_files/figure-docx/scenarioplots%20currentreopening-1.png" id="0" name="Picture"/>
-                    <pic:cNvPicPr>
-                      <a:picLocks noChangeArrowheads="1" noChangeAspect="1"/>
-                    </pic:cNvPicPr>
-                  </pic:nvPicPr>
-                  <pic:blipFill>
-                    <a:blip r:embed="rId21"/>
-                    <a:stretch>
-                      <a:fillRect/>
-                    </a:stretch>
-                  </pic:blipFill>
-                  <pic:spPr bwMode="auto">
-                    <a:xfrm>
-                      <a:off x="0" y="0"/>
-                      <a:ext cx="5334000" cy="3556000"/>
-                    </a:xfrm>
-                    <a:prstGeom prst="rect">
-                      <a:avLst/>
-                    </a:prstGeom>
-                    <a:noFill/>
-                    <a:ln w="9525">
-                      <a:noFill/>
-                      <a:headEnd/>
-                      <a:tailEnd/>
-                    </a:ln>
-                  </pic:spPr>
-                </pic:pic>
-              </a:graphicData>
-            </a:graphic>
-          </wp:inline>
-        </w:drawing>
-      </w:r>
-      <w:r>
-        <w:drawing>
-          <wp:inline>
-            <wp:extent cx="5334000" cy="3556000"/>
-            <wp:effectExtent b="0" l="0" r="0" t="0"/>
-            <wp:docPr descr="" title="" id="1" name="Picture"/>
-            <a:graphic>
-              <a:graphicData uri="http://schemas.openxmlformats.org/drawingml/2006/picture">
-                <pic:pic>
-                  <pic:nvPicPr>
-                    <pic:cNvPr descr="Figures_ScenarioPredictions_files/figure-docx/scenarioplots%20currentreopening-2.png" id="0" name="Picture"/>
+                    <pic:cNvPr descr="Figures_ScenarioPredictions_files/figure-docx/do%20plots-1.png" id="0" name="Picture"/>
                     <pic:cNvPicPr>
                       <a:picLocks noChangeArrowheads="1" noChangeAspect="1"/>
                     </pic:cNvPicPr>
@@ -152,7 +120,7 @@
               <a:graphicData uri="http://schemas.openxmlformats.org/drawingml/2006/picture">
                 <pic:pic>
                   <pic:nvPicPr>
-                    <pic:cNvPr descr="Figures_ScenarioPredictions_files/figure-docx/scenarioplots%20currentreopening-3.png" id="0" name="Picture"/>
+                    <pic:cNvPr descr="Figures_ScenarioPredictions_files/figure-docx/do%20plots-2.png" id="0" name="Picture"/>
                     <pic:cNvPicPr>
                       <a:picLocks noChangeArrowheads="1" noChangeAspect="1"/>
                     </pic:cNvPicPr>
@@ -194,7 +162,7 @@
               <a:graphicData uri="http://schemas.openxmlformats.org/drawingml/2006/picture">
                 <pic:pic>
                   <pic:nvPicPr>
-                    <pic:cNvPr descr="Figures_ScenarioPredictions_files/figure-docx/scenarioplots%20currentreopening-4.png" id="0" name="Picture"/>
+                    <pic:cNvPr descr="Figures_ScenarioPredictions_files/figure-docx/do%20plots-3.png" id="0" name="Picture"/>
                     <pic:cNvPicPr>
                       <a:picLocks noChangeArrowheads="1" noChangeAspect="1"/>
                     </pic:cNvPicPr>
@@ -226,11 +194,6 @@
           </wp:inline>
         </w:drawing>
       </w:r>
-    </w:p>
-    <w:p>
-      <w:pPr>
-        <w:pStyle w:val="BodyText"/>
-      </w:pPr>
       <w:r>
         <w:drawing>
           <wp:inline>
@@ -241,7 +204,7 @@
               <a:graphicData uri="http://schemas.openxmlformats.org/drawingml/2006/picture">
                 <pic:pic>
                   <pic:nvPicPr>
-                    <pic:cNvPr descr="Figures_ScenarioPredictions_files/figure-docx/scenario%20Refft-1.png" id="0" name="Picture"/>
+                    <pic:cNvPr descr="Figures_ScenarioPredictions_files/figure-docx/do%20plots-4.png" id="0" name="Picture"/>
                     <pic:cNvPicPr>
                       <a:picLocks noChangeArrowheads="1" noChangeAspect="1"/>
                     </pic:cNvPicPr>
@@ -273,17 +236,22 @@
           </wp:inline>
         </w:drawing>
       </w:r>
+    </w:p>
+    <w:p>
+      <w:pPr>
+        <w:pStyle w:val="BodyText"/>
+      </w:pPr>
       <w:r>
         <w:drawing>
           <wp:inline>
-            <wp:extent cx="5334000" cy="3556000"/>
+            <wp:extent cx="5334000" cy="2133600"/>
             <wp:effectExtent b="0" l="0" r="0" t="0"/>
             <wp:docPr descr="" title="" id="1" name="Picture"/>
             <a:graphic>
               <a:graphicData uri="http://schemas.openxmlformats.org/drawingml/2006/picture">
                 <pic:pic>
                   <pic:nvPicPr>
-                    <pic:cNvPr descr="Figures_ScenarioPredictions_files/figure-docx/scenario%20Refft-2.png" id="0" name="Picture"/>
+                    <pic:cNvPr descr="Figures_ScenarioPredictions_files/figure-docx/scenario%20Refft-1.png" id="0" name="Picture"/>
                     <pic:cNvPicPr>
                       <a:picLocks noChangeArrowheads="1" noChangeAspect="1"/>
                     </pic:cNvPicPr>
@@ -297,7 +265,7 @@
                   <pic:spPr bwMode="auto">
                     <a:xfrm>
                       <a:off x="0" y="0"/>
-                      <a:ext cx="5334000" cy="3556000"/>
+                      <a:ext cx="5334000" cy="2133600"/>
                     </a:xfrm>
                     <a:prstGeom prst="rect">
                       <a:avLst/>
@@ -315,17 +283,1371 @@
           </wp:inline>
         </w:drawing>
       </w:r>
+    </w:p>
+    <w:p>
+      <w:pPr>
+        <w:pStyle w:val="SourceCode"/>
+      </w:pPr>
+      <w:r>
+        <w:rPr>
+          <w:rStyle w:val="NormalTok"/>
+        </w:rPr>
+        <w:t xml:space="preserve">Reffscendat.wide&lt;-</w:t>
+      </w:r>
+      <w:r>
+        <w:rPr>
+          <w:rStyle w:val="KeywordTok"/>
+        </w:rPr>
+        <w:t xml:space="preserve">spread</w:t>
+      </w:r>
+      <w:r>
+        <w:rPr>
+          <w:rStyle w:val="NormalTok"/>
+        </w:rPr>
+        <w:t xml:space="preserve">(Reffscendat[,</w:t>
+      </w:r>
+      <w:r>
+        <w:rPr>
+          <w:rStyle w:val="KeywordTok"/>
+        </w:rPr>
+        <w:t xml:space="preserve">c</w:t>
+      </w:r>
+      <w:r>
+        <w:rPr>
+          <w:rStyle w:val="NormalTok"/>
+        </w:rPr>
+        <w:t xml:space="preserve">(</w:t>
+      </w:r>
+      <w:r>
+        <w:rPr>
+          <w:rStyle w:val="StringTok"/>
+        </w:rPr>
+        <w:t xml:space="preserve">"state"</w:t>
+      </w:r>
+      <w:r>
+        <w:rPr>
+          <w:rStyle w:val="NormalTok"/>
+        </w:rPr>
+        <w:t xml:space="preserve">,</w:t>
+      </w:r>
+      <w:r>
+        <w:rPr>
+          <w:rStyle w:val="StringTok"/>
+        </w:rPr>
+        <w:t xml:space="preserve">"scenfactor"</w:t>
+      </w:r>
+      <w:r>
+        <w:rPr>
+          <w:rStyle w:val="NormalTok"/>
+        </w:rPr>
+        <w:t xml:space="preserve">,</w:t>
+      </w:r>
+      <w:r>
+        <w:rPr>
+          <w:rStyle w:val="StringTok"/>
+        </w:rPr>
+        <w:t xml:space="preserve">"R.le.1"</w:t>
+      </w:r>
+      <w:r>
+        <w:rPr>
+          <w:rStyle w:val="NormalTok"/>
+        </w:rPr>
+        <w:t xml:space="preserve">)],scenfactor,R.le</w:t>
+      </w:r>
+      <w:r>
+        <w:rPr>
+          <w:rStyle w:val="FloatTok"/>
+        </w:rPr>
+        <w:t xml:space="preserve">.1</w:t>
+      </w:r>
+      <w:r>
+        <w:rPr>
+          <w:rStyle w:val="NormalTok"/>
+        </w:rPr>
+        <w:t xml:space="preserve">)</w:t>
+      </w:r>
+      <w:r>
+        <w:br w:type="textWrapping"/>
+      </w:r>
+      <w:r>
+        <w:rPr>
+          <w:rStyle w:val="NormalTok"/>
+        </w:rPr>
+        <w:t xml:space="preserve">Grade.df &lt;-</w:t>
+      </w:r>
+      <w:r>
+        <w:rPr>
+          <w:rStyle w:val="StringTok"/>
+        </w:rPr>
+        <w:t xml:space="preserve"> </w:t>
+      </w:r>
+      <w:r>
+        <w:rPr>
+          <w:rStyle w:val="KeywordTok"/>
+        </w:rPr>
+        <w:t xml:space="preserve">data.frame</w:t>
+      </w:r>
+      <w:r>
+        <w:rPr>
+          <w:rStyle w:val="NormalTok"/>
+        </w:rPr>
+        <w:t xml:space="preserve">(</w:t>
+      </w:r>
+      <w:r>
+        <w:rPr>
+          <w:rStyle w:val="DataTypeTok"/>
+        </w:rPr>
+        <w:t xml:space="preserve">state=</w:t>
+      </w:r>
+      <w:r>
+        <w:rPr>
+          <w:rStyle w:val="NormalTok"/>
+        </w:rPr>
+        <w:t xml:space="preserve">Reffscendat.wide</w:t>
+      </w:r>
+      <w:r>
+        <w:rPr>
+          <w:rStyle w:val="OperatorTok"/>
+        </w:rPr>
+        <w:t xml:space="preserve">$</w:t>
+      </w:r>
+      <w:r>
+        <w:rPr>
+          <w:rStyle w:val="NormalTok"/>
+        </w:rPr>
+        <w:t xml:space="preserve">state)</w:t>
+      </w:r>
+      <w:r>
+        <w:br w:type="textWrapping"/>
+      </w:r>
+      <w:r>
+        <w:rPr>
+          <w:rStyle w:val="NormalTok"/>
+        </w:rPr>
+        <w:t xml:space="preserve">Grade.df</w:t>
+      </w:r>
+      <w:r>
+        <w:rPr>
+          <w:rStyle w:val="OperatorTok"/>
+        </w:rPr>
+        <w:t xml:space="preserve">$</w:t>
+      </w:r>
+      <w:r>
+        <w:rPr>
+          <w:rStyle w:val="NormalTok"/>
+        </w:rPr>
+        <w:t xml:space="preserve">value&lt;-</w:t>
+      </w:r>
+      <w:r>
+        <w:rPr>
+          <w:rStyle w:val="StringTok"/>
+        </w:rPr>
+        <w:t xml:space="preserve">"Very High"</w:t>
+      </w:r>
+      <w:r>
+        <w:br w:type="textWrapping"/>
+      </w:r>
+      <w:r>
+        <w:br w:type="textWrapping"/>
+      </w:r>
+      <w:r>
+        <w:rPr>
+          <w:rStyle w:val="CommentTok"/>
+        </w:rPr>
+        <w:t xml:space="preserve">### Very Low = can reopen &gt; 25%</w:t>
+      </w:r>
+      <w:r>
+        <w:br w:type="textWrapping"/>
+      </w:r>
+      <w:r>
+        <w:rPr>
+          <w:rStyle w:val="NormalTok"/>
+        </w:rPr>
+        <w:t xml:space="preserve">Grade.df</w:t>
+      </w:r>
+      <w:r>
+        <w:rPr>
+          <w:rStyle w:val="OperatorTok"/>
+        </w:rPr>
+        <w:t xml:space="preserve">$</w:t>
+      </w:r>
+      <w:r>
+        <w:rPr>
+          <w:rStyle w:val="NormalTok"/>
+        </w:rPr>
+        <w:t xml:space="preserve">value[Reffscendat.wide</w:t>
+      </w:r>
+      <w:r>
+        <w:rPr>
+          <w:rStyle w:val="OperatorTok"/>
+        </w:rPr>
+        <w:t xml:space="preserve">$</w:t>
+      </w:r>
+      <w:r>
+        <w:rPr>
+          <w:rStyle w:val="StringTok"/>
+        </w:rPr>
+        <w:t xml:space="preserve">`</w:t>
+      </w:r>
+      <w:r>
+        <w:rPr>
+          <w:rStyle w:val="DataTypeTok"/>
+        </w:rPr>
+        <w:t xml:space="preserve">1X Contact Tracing, 1X Testing, Current+25% Reopening</w:t>
+      </w:r>
+      <w:r>
+        <w:rPr>
+          <w:rStyle w:val="StringTok"/>
+        </w:rPr>
+        <w:t xml:space="preserve">`</w:t>
+      </w:r>
+      <w:r>
+        <w:rPr>
+          <w:rStyle w:val="OperatorTok"/>
+        </w:rPr>
+        <w:t xml:space="preserve">==</w:t>
+      </w:r>
+      <w:r>
+        <w:rPr>
+          <w:rStyle w:val="DecValTok"/>
+        </w:rPr>
+        <w:t xml:space="preserve">1</w:t>
+      </w:r>
+      <w:r>
+        <w:rPr>
+          <w:rStyle w:val="NormalTok"/>
+        </w:rPr>
+        <w:t xml:space="preserve">] &lt;-</w:t>
+      </w:r>
+      <w:r>
+        <w:rPr>
+          <w:rStyle w:val="StringTok"/>
+        </w:rPr>
+        <w:t xml:space="preserve"> "Very Low"</w:t>
+      </w:r>
+      <w:r>
+        <w:br w:type="textWrapping"/>
+      </w:r>
+      <w:r>
+        <w:rPr>
+          <w:rStyle w:val="CommentTok"/>
+        </w:rPr>
+        <w:t xml:space="preserve">### Low = can reopen &lt; 25%</w:t>
+      </w:r>
+      <w:r>
+        <w:br w:type="textWrapping"/>
+      </w:r>
+      <w:r>
+        <w:rPr>
+          <w:rStyle w:val="NormalTok"/>
+        </w:rPr>
+        <w:t xml:space="preserve">Grade.df</w:t>
+      </w:r>
+      <w:r>
+        <w:rPr>
+          <w:rStyle w:val="OperatorTok"/>
+        </w:rPr>
+        <w:t xml:space="preserve">$</w:t>
+      </w:r>
+      <w:r>
+        <w:rPr>
+          <w:rStyle w:val="NormalTok"/>
+        </w:rPr>
+        <w:t xml:space="preserve">value[Reffscendat.wide</w:t>
+      </w:r>
+      <w:r>
+        <w:rPr>
+          <w:rStyle w:val="OperatorTok"/>
+        </w:rPr>
+        <w:t xml:space="preserve">$</w:t>
+      </w:r>
+      <w:r>
+        <w:rPr>
+          <w:rStyle w:val="StringTok"/>
+        </w:rPr>
+        <w:t xml:space="preserve">`</w:t>
+      </w:r>
+      <w:r>
+        <w:rPr>
+          <w:rStyle w:val="DataTypeTok"/>
+        </w:rPr>
+        <w:t xml:space="preserve">1X Contact Tracing, 1X Testing, Current+25% Reopening</w:t>
+      </w:r>
+      <w:r>
+        <w:rPr>
+          <w:rStyle w:val="StringTok"/>
+        </w:rPr>
+        <w:t xml:space="preserve">`</w:t>
+      </w:r>
+      <w:r>
+        <w:rPr>
+          <w:rStyle w:val="OperatorTok"/>
+        </w:rPr>
+        <w:t xml:space="preserve">==</w:t>
+      </w:r>
+      <w:r>
+        <w:rPr>
+          <w:rStyle w:val="DecValTok"/>
+        </w:rPr>
+        <w:t xml:space="preserve">0</w:t>
+      </w:r>
+      <w:r>
+        <w:rPr>
+          <w:rStyle w:val="NormalTok"/>
+        </w:rPr>
+        <w:t xml:space="preserve"> </w:t>
+      </w:r>
+      <w:r>
+        <w:rPr>
+          <w:rStyle w:val="OperatorTok"/>
+        </w:rPr>
+        <w:t xml:space="preserve">&amp;</w:t>
+      </w:r>
+      <w:r>
+        <w:br w:type="textWrapping"/>
+      </w:r>
+      <w:r>
+        <w:rPr>
+          <w:rStyle w:val="StringTok"/>
+        </w:rPr>
+        <w:t xml:space="preserve">                 </w:t>
+      </w:r>
+      <w:r>
+        <w:rPr>
+          <w:rStyle w:val="NormalTok"/>
+        </w:rPr>
+        <w:t xml:space="preserve">Reffscendat.wide</w:t>
+      </w:r>
+      <w:r>
+        <w:rPr>
+          <w:rStyle w:val="OperatorTok"/>
+        </w:rPr>
+        <w:t xml:space="preserve">$</w:t>
+      </w:r>
+      <w:r>
+        <w:rPr>
+          <w:rStyle w:val="StringTok"/>
+        </w:rPr>
+        <w:t xml:space="preserve">`</w:t>
+      </w:r>
+      <w:r>
+        <w:rPr>
+          <w:rStyle w:val="DataTypeTok"/>
+        </w:rPr>
+        <w:t xml:space="preserve">1X Contact Tracing, 1X Testing, Current Reopening</w:t>
+      </w:r>
+      <w:r>
+        <w:rPr>
+          <w:rStyle w:val="StringTok"/>
+        </w:rPr>
+        <w:t xml:space="preserve">`</w:t>
+      </w:r>
+      <w:r>
+        <w:rPr>
+          <w:rStyle w:val="OperatorTok"/>
+        </w:rPr>
+        <w:t xml:space="preserve">==</w:t>
+      </w:r>
+      <w:r>
+        <w:rPr>
+          <w:rStyle w:val="DecValTok"/>
+        </w:rPr>
+        <w:t xml:space="preserve">1</w:t>
+      </w:r>
+      <w:r>
+        <w:rPr>
+          <w:rStyle w:val="NormalTok"/>
+        </w:rPr>
+        <w:t xml:space="preserve">] &lt;-</w:t>
+      </w:r>
+      <w:r>
+        <w:rPr>
+          <w:rStyle w:val="StringTok"/>
+        </w:rPr>
+        <w:t xml:space="preserve"> "Low"</w:t>
+      </w:r>
+      <w:r>
+        <w:br w:type="textWrapping"/>
+      </w:r>
+      <w:r>
+        <w:rPr>
+          <w:rStyle w:val="CommentTok"/>
+        </w:rPr>
+        <w:t xml:space="preserve">### Moderate = can reopen with testing</w:t>
+      </w:r>
+      <w:r>
+        <w:br w:type="textWrapping"/>
+      </w:r>
+      <w:r>
+        <w:rPr>
+          <w:rStyle w:val="NormalTok"/>
+        </w:rPr>
+        <w:t xml:space="preserve">Grade.df</w:t>
+      </w:r>
+      <w:r>
+        <w:rPr>
+          <w:rStyle w:val="OperatorTok"/>
+        </w:rPr>
+        <w:t xml:space="preserve">$</w:t>
+      </w:r>
+      <w:r>
+        <w:rPr>
+          <w:rStyle w:val="NormalTok"/>
+        </w:rPr>
+        <w:t xml:space="preserve">value[Reffscendat.wide</w:t>
+      </w:r>
+      <w:r>
+        <w:rPr>
+          <w:rStyle w:val="OperatorTok"/>
+        </w:rPr>
+        <w:t xml:space="preserve">$</w:t>
+      </w:r>
+      <w:r>
+        <w:rPr>
+          <w:rStyle w:val="StringTok"/>
+        </w:rPr>
+        <w:t xml:space="preserve">`</w:t>
+      </w:r>
+      <w:r>
+        <w:rPr>
+          <w:rStyle w:val="DataTypeTok"/>
+        </w:rPr>
+        <w:t xml:space="preserve">1X Contact Tracing, 1X Testing, Current+25% Reopening</w:t>
+      </w:r>
+      <w:r>
+        <w:rPr>
+          <w:rStyle w:val="StringTok"/>
+        </w:rPr>
+        <w:t xml:space="preserve">`</w:t>
+      </w:r>
+      <w:r>
+        <w:rPr>
+          <w:rStyle w:val="OperatorTok"/>
+        </w:rPr>
+        <w:t xml:space="preserve">==</w:t>
+      </w:r>
+      <w:r>
+        <w:rPr>
+          <w:rStyle w:val="DecValTok"/>
+        </w:rPr>
+        <w:t xml:space="preserve">0</w:t>
+      </w:r>
+      <w:r>
+        <w:rPr>
+          <w:rStyle w:val="NormalTok"/>
+        </w:rPr>
+        <w:t xml:space="preserve"> </w:t>
+      </w:r>
+      <w:r>
+        <w:rPr>
+          <w:rStyle w:val="OperatorTok"/>
+        </w:rPr>
+        <w:t xml:space="preserve">&amp;</w:t>
+      </w:r>
+      <w:r>
+        <w:br w:type="textWrapping"/>
+      </w:r>
+      <w:r>
+        <w:rPr>
+          <w:rStyle w:val="StringTok"/>
+        </w:rPr>
+        <w:t xml:space="preserve">                 </w:t>
+      </w:r>
+      <w:r>
+        <w:rPr>
+          <w:rStyle w:val="NormalTok"/>
+        </w:rPr>
+        <w:t xml:space="preserve">Reffscendat.wide</w:t>
+      </w:r>
+      <w:r>
+        <w:rPr>
+          <w:rStyle w:val="OperatorTok"/>
+        </w:rPr>
+        <w:t xml:space="preserve">$</w:t>
+      </w:r>
+      <w:r>
+        <w:rPr>
+          <w:rStyle w:val="StringTok"/>
+        </w:rPr>
+        <w:t xml:space="preserve">`</w:t>
+      </w:r>
+      <w:r>
+        <w:rPr>
+          <w:rStyle w:val="DataTypeTok"/>
+        </w:rPr>
+        <w:t xml:space="preserve">1X Contact Tracing, 1X Testing, Current Reopening</w:t>
+      </w:r>
+      <w:r>
+        <w:rPr>
+          <w:rStyle w:val="StringTok"/>
+        </w:rPr>
+        <w:t xml:space="preserve">`</w:t>
+      </w:r>
+      <w:r>
+        <w:rPr>
+          <w:rStyle w:val="OperatorTok"/>
+        </w:rPr>
+        <w:t xml:space="preserve">==</w:t>
+      </w:r>
+      <w:r>
+        <w:rPr>
+          <w:rStyle w:val="DecValTok"/>
+        </w:rPr>
+        <w:t xml:space="preserve">0</w:t>
+      </w:r>
+      <w:r>
+        <w:rPr>
+          <w:rStyle w:val="NormalTok"/>
+        </w:rPr>
+        <w:t xml:space="preserve"> </w:t>
+      </w:r>
+      <w:r>
+        <w:rPr>
+          <w:rStyle w:val="OperatorTok"/>
+        </w:rPr>
+        <w:t xml:space="preserve">&amp;</w:t>
+      </w:r>
+      <w:r>
+        <w:br w:type="textWrapping"/>
+      </w:r>
+      <w:r>
+        <w:rPr>
+          <w:rStyle w:val="StringTok"/>
+        </w:rPr>
+        <w:t xml:space="preserve">                  </w:t>
+      </w:r>
+      <w:r>
+        <w:rPr>
+          <w:rStyle w:val="NormalTok"/>
+        </w:rPr>
+        <w:t xml:space="preserve">Reffscendat.wide</w:t>
+      </w:r>
+      <w:r>
+        <w:rPr>
+          <w:rStyle w:val="OperatorTok"/>
+        </w:rPr>
+        <w:t xml:space="preserve">$</w:t>
+      </w:r>
+      <w:r>
+        <w:rPr>
+          <w:rStyle w:val="StringTok"/>
+        </w:rPr>
+        <w:t xml:space="preserve">`</w:t>
+      </w:r>
+      <w:r>
+        <w:rPr>
+          <w:rStyle w:val="DataTypeTok"/>
+        </w:rPr>
+        <w:t xml:space="preserve">1X Contact Tracing, 2X Testing, Current Reopening</w:t>
+      </w:r>
+      <w:r>
+        <w:rPr>
+          <w:rStyle w:val="StringTok"/>
+        </w:rPr>
+        <w:t xml:space="preserve">`</w:t>
+      </w:r>
+      <w:r>
+        <w:rPr>
+          <w:rStyle w:val="OperatorTok"/>
+        </w:rPr>
+        <w:t xml:space="preserve">==</w:t>
+      </w:r>
+      <w:r>
+        <w:rPr>
+          <w:rStyle w:val="DecValTok"/>
+        </w:rPr>
+        <w:t xml:space="preserve">1</w:t>
+      </w:r>
+      <w:r>
+        <w:rPr>
+          <w:rStyle w:val="NormalTok"/>
+        </w:rPr>
+        <w:t xml:space="preserve">] &lt;-</w:t>
+      </w:r>
+      <w:r>
+        <w:rPr>
+          <w:rStyle w:val="StringTok"/>
+        </w:rPr>
+        <w:t xml:space="preserve"> "Moderate"</w:t>
+      </w:r>
+      <w:r>
+        <w:br w:type="textWrapping"/>
+      </w:r>
+      <w:r>
+        <w:rPr>
+          <w:rStyle w:val="CommentTok"/>
+        </w:rPr>
+        <w:t xml:space="preserve">### High = can reopen with contact tracing, or sheltering, but not with testing</w:t>
+      </w:r>
+      <w:r>
+        <w:br w:type="textWrapping"/>
+      </w:r>
+      <w:r>
+        <w:rPr>
+          <w:rStyle w:val="NormalTok"/>
+        </w:rPr>
+        <w:t xml:space="preserve">Grade.df</w:t>
+      </w:r>
+      <w:r>
+        <w:rPr>
+          <w:rStyle w:val="OperatorTok"/>
+        </w:rPr>
+        <w:t xml:space="preserve">$</w:t>
+      </w:r>
+      <w:r>
+        <w:rPr>
+          <w:rStyle w:val="NormalTok"/>
+        </w:rPr>
+        <w:t xml:space="preserve">value[Reffscendat.wide</w:t>
+      </w:r>
+      <w:r>
+        <w:rPr>
+          <w:rStyle w:val="OperatorTok"/>
+        </w:rPr>
+        <w:t xml:space="preserve">$</w:t>
+      </w:r>
+      <w:r>
+        <w:rPr>
+          <w:rStyle w:val="StringTok"/>
+        </w:rPr>
+        <w:t xml:space="preserve">`</w:t>
+      </w:r>
+      <w:r>
+        <w:rPr>
+          <w:rStyle w:val="DataTypeTok"/>
+        </w:rPr>
+        <w:t xml:space="preserve">1X Contact Tracing, 1X Testing, Current+25% Reopening</w:t>
+      </w:r>
+      <w:r>
+        <w:rPr>
+          <w:rStyle w:val="StringTok"/>
+        </w:rPr>
+        <w:t xml:space="preserve">`</w:t>
+      </w:r>
+      <w:r>
+        <w:rPr>
+          <w:rStyle w:val="OperatorTok"/>
+        </w:rPr>
+        <w:t xml:space="preserve">==</w:t>
+      </w:r>
+      <w:r>
+        <w:rPr>
+          <w:rStyle w:val="DecValTok"/>
+        </w:rPr>
+        <w:t xml:space="preserve">0</w:t>
+      </w:r>
+      <w:r>
+        <w:rPr>
+          <w:rStyle w:val="NormalTok"/>
+        </w:rPr>
+        <w:t xml:space="preserve"> </w:t>
+      </w:r>
+      <w:r>
+        <w:rPr>
+          <w:rStyle w:val="OperatorTok"/>
+        </w:rPr>
+        <w:t xml:space="preserve">&amp;</w:t>
+      </w:r>
+      <w:r>
+        <w:br w:type="textWrapping"/>
+      </w:r>
+      <w:r>
+        <w:rPr>
+          <w:rStyle w:val="StringTok"/>
+        </w:rPr>
+        <w:t xml:space="preserve">                 </w:t>
+      </w:r>
+      <w:r>
+        <w:rPr>
+          <w:rStyle w:val="NormalTok"/>
+        </w:rPr>
+        <w:t xml:space="preserve">Reffscendat.wide</w:t>
+      </w:r>
+      <w:r>
+        <w:rPr>
+          <w:rStyle w:val="OperatorTok"/>
+        </w:rPr>
+        <w:t xml:space="preserve">$</w:t>
+      </w:r>
+      <w:r>
+        <w:rPr>
+          <w:rStyle w:val="StringTok"/>
+        </w:rPr>
+        <w:t xml:space="preserve">`</w:t>
+      </w:r>
+      <w:r>
+        <w:rPr>
+          <w:rStyle w:val="DataTypeTok"/>
+        </w:rPr>
+        <w:t xml:space="preserve">1X Contact Tracing, 1X Testing, Current Reopening</w:t>
+      </w:r>
+      <w:r>
+        <w:rPr>
+          <w:rStyle w:val="StringTok"/>
+        </w:rPr>
+        <w:t xml:space="preserve">`</w:t>
+      </w:r>
+      <w:r>
+        <w:rPr>
+          <w:rStyle w:val="OperatorTok"/>
+        </w:rPr>
+        <w:t xml:space="preserve">==</w:t>
+      </w:r>
+      <w:r>
+        <w:rPr>
+          <w:rStyle w:val="DecValTok"/>
+        </w:rPr>
+        <w:t xml:space="preserve">0</w:t>
+      </w:r>
+      <w:r>
+        <w:rPr>
+          <w:rStyle w:val="NormalTok"/>
+        </w:rPr>
+        <w:t xml:space="preserve"> </w:t>
+      </w:r>
+      <w:r>
+        <w:rPr>
+          <w:rStyle w:val="OperatorTok"/>
+        </w:rPr>
+        <w:t xml:space="preserve">&amp;</w:t>
+      </w:r>
+      <w:r>
+        <w:br w:type="textWrapping"/>
+      </w:r>
+      <w:r>
+        <w:rPr>
+          <w:rStyle w:val="StringTok"/>
+        </w:rPr>
+        <w:t xml:space="preserve">                 </w:t>
+      </w:r>
+      <w:r>
+        <w:rPr>
+          <w:rStyle w:val="NormalTok"/>
+        </w:rPr>
+        <w:t xml:space="preserve">Reffscendat.wide</w:t>
+      </w:r>
+      <w:r>
+        <w:rPr>
+          <w:rStyle w:val="OperatorTok"/>
+        </w:rPr>
+        <w:t xml:space="preserve">$</w:t>
+      </w:r>
+      <w:r>
+        <w:rPr>
+          <w:rStyle w:val="StringTok"/>
+        </w:rPr>
+        <w:t xml:space="preserve">`</w:t>
+      </w:r>
+      <w:r>
+        <w:rPr>
+          <w:rStyle w:val="DataTypeTok"/>
+        </w:rPr>
+        <w:t xml:space="preserve">1X Contact Tracing, 2X Testing, Current Reopening</w:t>
+      </w:r>
+      <w:r>
+        <w:rPr>
+          <w:rStyle w:val="StringTok"/>
+        </w:rPr>
+        <w:t xml:space="preserve">`</w:t>
+      </w:r>
+      <w:r>
+        <w:rPr>
+          <w:rStyle w:val="OperatorTok"/>
+        </w:rPr>
+        <w:t xml:space="preserve">==</w:t>
+      </w:r>
+      <w:r>
+        <w:rPr>
+          <w:rStyle w:val="DecValTok"/>
+        </w:rPr>
+        <w:t xml:space="preserve">0</w:t>
+      </w:r>
+      <w:r>
+        <w:rPr>
+          <w:rStyle w:val="NormalTok"/>
+        </w:rPr>
+        <w:t xml:space="preserve"> </w:t>
+      </w:r>
+      <w:r>
+        <w:rPr>
+          <w:rStyle w:val="OperatorTok"/>
+        </w:rPr>
+        <w:t xml:space="preserve">&amp;</w:t>
+      </w:r>
+      <w:r>
+        <w:br w:type="textWrapping"/>
+      </w:r>
+      <w:r>
+        <w:rPr>
+          <w:rStyle w:val="StringTok"/>
+        </w:rPr>
+        <w:t xml:space="preserve">                  </w:t>
+      </w:r>
+      <w:r>
+        <w:rPr>
+          <w:rStyle w:val="NormalTok"/>
+        </w:rPr>
+        <w:t xml:space="preserve">(Reffscendat.wide</w:t>
+      </w:r>
+      <w:r>
+        <w:rPr>
+          <w:rStyle w:val="OperatorTok"/>
+        </w:rPr>
+        <w:t xml:space="preserve">$</w:t>
+      </w:r>
+      <w:r>
+        <w:rPr>
+          <w:rStyle w:val="StringTok"/>
+        </w:rPr>
+        <w:t xml:space="preserve">`</w:t>
+      </w:r>
+      <w:r>
+        <w:rPr>
+          <w:rStyle w:val="DataTypeTok"/>
+        </w:rPr>
+        <w:t xml:space="preserve">2X Contact Tracing, 1X Testing, Current Reopening</w:t>
+      </w:r>
+      <w:r>
+        <w:rPr>
+          <w:rStyle w:val="StringTok"/>
+        </w:rPr>
+        <w:t xml:space="preserve">`</w:t>
+      </w:r>
+      <w:r>
+        <w:rPr>
+          <w:rStyle w:val="OperatorTok"/>
+        </w:rPr>
+        <w:t xml:space="preserve">==</w:t>
+      </w:r>
+      <w:r>
+        <w:rPr>
+          <w:rStyle w:val="DecValTok"/>
+        </w:rPr>
+        <w:t xml:space="preserve">1</w:t>
+      </w:r>
+      <w:r>
+        <w:rPr>
+          <w:rStyle w:val="NormalTok"/>
+        </w:rPr>
+        <w:t xml:space="preserve"> </w:t>
+      </w:r>
+      <w:r>
+        <w:rPr>
+          <w:rStyle w:val="OperatorTok"/>
+        </w:rPr>
+        <w:t xml:space="preserve">|</w:t>
+      </w:r>
+      <w:r>
+        <w:br w:type="textWrapping"/>
+      </w:r>
+      <w:r>
+        <w:rPr>
+          <w:rStyle w:val="StringTok"/>
+        </w:rPr>
+        <w:t xml:space="preserve">                    </w:t>
+      </w:r>
+      <w:r>
+        <w:rPr>
+          <w:rStyle w:val="NormalTok"/>
+        </w:rPr>
+        <w:t xml:space="preserve">Reffscendat.wide</w:t>
+      </w:r>
+      <w:r>
+        <w:rPr>
+          <w:rStyle w:val="OperatorTok"/>
+        </w:rPr>
+        <w:t xml:space="preserve">$</w:t>
+      </w:r>
+      <w:r>
+        <w:rPr>
+          <w:rStyle w:val="StringTok"/>
+        </w:rPr>
+        <w:t xml:space="preserve">`</w:t>
+      </w:r>
+      <w:r>
+        <w:rPr>
+          <w:rStyle w:val="DataTypeTok"/>
+        </w:rPr>
+        <w:t xml:space="preserve">1X Contact Tracing, 1X Testing, Current-25% Reopening</w:t>
+      </w:r>
+      <w:r>
+        <w:rPr>
+          <w:rStyle w:val="StringTok"/>
+        </w:rPr>
+        <w:t xml:space="preserve">`</w:t>
+      </w:r>
+      <w:r>
+        <w:rPr>
+          <w:rStyle w:val="OperatorTok"/>
+        </w:rPr>
+        <w:t xml:space="preserve">==</w:t>
+      </w:r>
+      <w:r>
+        <w:rPr>
+          <w:rStyle w:val="DecValTok"/>
+        </w:rPr>
+        <w:t xml:space="preserve">1</w:t>
+      </w:r>
+      <w:r>
+        <w:rPr>
+          <w:rStyle w:val="NormalTok"/>
+        </w:rPr>
+        <w:t xml:space="preserve">)] &lt;-</w:t>
+      </w:r>
+      <w:r>
+        <w:rPr>
+          <w:rStyle w:val="StringTok"/>
+        </w:rPr>
+        <w:t xml:space="preserve"> "High"</w:t>
+      </w:r>
+      <w:r>
+        <w:br w:type="textWrapping"/>
+      </w:r>
+      <w:r>
+        <w:rPr>
+          <w:rStyle w:val="CommentTok"/>
+        </w:rPr>
+        <w:t xml:space="preserve">### Very high = everything else</w:t>
+      </w:r>
+      <w:r>
+        <w:br w:type="textWrapping"/>
+      </w:r>
+      <w:r>
+        <w:rPr>
+          <w:rStyle w:val="NormalTok"/>
+        </w:rPr>
+        <w:t xml:space="preserve">Grade.df</w:t>
+      </w:r>
+      <w:r>
+        <w:rPr>
+          <w:rStyle w:val="OperatorTok"/>
+        </w:rPr>
+        <w:t xml:space="preserve">$</w:t>
+      </w:r>
+      <w:r>
+        <w:rPr>
+          <w:rStyle w:val="NormalTok"/>
+        </w:rPr>
+        <w:t xml:space="preserve">value &lt;-</w:t>
+      </w:r>
+      <w:r>
+        <w:rPr>
+          <w:rStyle w:val="StringTok"/>
+        </w:rPr>
+        <w:t xml:space="preserve"> </w:t>
+      </w:r>
+      <w:r>
+        <w:rPr>
+          <w:rStyle w:val="KeywordTok"/>
+        </w:rPr>
+        <w:t xml:space="preserve">factor</w:t>
+      </w:r>
+      <w:r>
+        <w:rPr>
+          <w:rStyle w:val="NormalTok"/>
+        </w:rPr>
+        <w:t xml:space="preserve">(Grade.df</w:t>
+      </w:r>
+      <w:r>
+        <w:rPr>
+          <w:rStyle w:val="OperatorTok"/>
+        </w:rPr>
+        <w:t xml:space="preserve">$</w:t>
+      </w:r>
+      <w:r>
+        <w:rPr>
+          <w:rStyle w:val="NormalTok"/>
+        </w:rPr>
+        <w:t xml:space="preserve">value,</w:t>
+      </w:r>
+      <w:r>
+        <w:rPr>
+          <w:rStyle w:val="DataTypeTok"/>
+        </w:rPr>
+        <w:t xml:space="preserve">levels=</w:t>
+      </w:r>
+      <w:r>
+        <w:br w:type="textWrapping"/>
+      </w:r>
+      <w:r>
+        <w:rPr>
+          <w:rStyle w:val="NormalTok"/>
+        </w:rPr>
+        <w:t xml:space="preserve">                           </w:t>
+      </w:r>
+      <w:r>
+        <w:rPr>
+          <w:rStyle w:val="KeywordTok"/>
+        </w:rPr>
+        <w:t xml:space="preserve">c</w:t>
+      </w:r>
+      <w:r>
+        <w:rPr>
+          <w:rStyle w:val="NormalTok"/>
+        </w:rPr>
+        <w:t xml:space="preserve">(</w:t>
+      </w:r>
+      <w:r>
+        <w:rPr>
+          <w:rStyle w:val="StringTok"/>
+        </w:rPr>
+        <w:t xml:space="preserve">"Very Low"</w:t>
+      </w:r>
+      <w:r>
+        <w:rPr>
+          <w:rStyle w:val="NormalTok"/>
+        </w:rPr>
+        <w:t xml:space="preserve">,</w:t>
+      </w:r>
+      <w:r>
+        <w:rPr>
+          <w:rStyle w:val="StringTok"/>
+        </w:rPr>
+        <w:t xml:space="preserve">"Low"</w:t>
+      </w:r>
+      <w:r>
+        <w:rPr>
+          <w:rStyle w:val="NormalTok"/>
+        </w:rPr>
+        <w:t xml:space="preserve">,</w:t>
+      </w:r>
+      <w:r>
+        <w:rPr>
+          <w:rStyle w:val="StringTok"/>
+        </w:rPr>
+        <w:t xml:space="preserve">"Moderate"</w:t>
+      </w:r>
+      <w:r>
+        <w:rPr>
+          <w:rStyle w:val="NormalTok"/>
+        </w:rPr>
+        <w:t xml:space="preserve">,</w:t>
+      </w:r>
+      <w:r>
+        <w:rPr>
+          <w:rStyle w:val="StringTok"/>
+        </w:rPr>
+        <w:t xml:space="preserve">"High"</w:t>
+      </w:r>
+      <w:r>
+        <w:rPr>
+          <w:rStyle w:val="NormalTok"/>
+        </w:rPr>
+        <w:t xml:space="preserve">,</w:t>
+      </w:r>
+      <w:r>
+        <w:rPr>
+          <w:rStyle w:val="StringTok"/>
+        </w:rPr>
+        <w:t xml:space="preserve">"Very High"</w:t>
+      </w:r>
+      <w:r>
+        <w:rPr>
+          <w:rStyle w:val="NormalTok"/>
+        </w:rPr>
+        <w:t xml:space="preserve">))</w:t>
+      </w:r>
+      <w:r>
+        <w:br w:type="textWrapping"/>
+      </w:r>
+      <w:r>
+        <w:br w:type="textWrapping"/>
+      </w:r>
+      <w:r>
+        <w:br w:type="textWrapping"/>
+      </w:r>
+      <w:r>
+        <w:rPr>
+          <w:rStyle w:val="CommentTok"/>
+        </w:rPr>
+        <w:t xml:space="preserve"># Grade.df$value[Reffscendat.wide$`1X Contact Tracing, 1X Testing, Current+25% Reopening`==1] &lt;- "None"</w:t>
+      </w:r>
+      <w:r>
+        <w:br w:type="textWrapping"/>
+      </w:r>
+      <w:r>
+        <w:rPr>
+          <w:rStyle w:val="CommentTok"/>
+        </w:rPr>
+        <w:t xml:space="preserve"># Grade.df$value[Reffscendat.wide$`1X Contact Tracing, 1X Testing, Current+25% Reopening`==0 &amp;</w:t>
+      </w:r>
+      <w:r>
+        <w:br w:type="textWrapping"/>
+      </w:r>
+      <w:r>
+        <w:rPr>
+          <w:rStyle w:val="CommentTok"/>
+        </w:rPr>
+        <w:t xml:space="preserve">#                  Reffscendat.wide$`1X Contact Tracing, 1X Testing, Current Reopening`==1] &lt;- "Low"</w:t>
+      </w:r>
+      <w:r>
+        <w:br w:type="textWrapping"/>
+      </w:r>
+      <w:r>
+        <w:rPr>
+          <w:rStyle w:val="CommentTok"/>
+        </w:rPr>
+        <w:t xml:space="preserve"># Grade.df$value[Reffscendat.wide$`1X Contact Tracing, 1X Testing, Current+25% Reopening`==0 &amp;</w:t>
+      </w:r>
+      <w:r>
+        <w:br w:type="textWrapping"/>
+      </w:r>
+      <w:r>
+        <w:rPr>
+          <w:rStyle w:val="CommentTok"/>
+        </w:rPr>
+        <w:t xml:space="preserve">#                  Reffscendat.wide$`1X Contact Tracing, 1X Testing, Current Reopening`==0 &amp;</w:t>
+      </w:r>
+      <w:r>
+        <w:br w:type="textWrapping"/>
+      </w:r>
+      <w:r>
+        <w:rPr>
+          <w:rStyle w:val="CommentTok"/>
+        </w:rPr>
+        <w:t xml:space="preserve">#                  (Reffscendat.wide$`1X Contact Tracing, 2X Testing, Current Reopening`==1 |</w:t>
+      </w:r>
+      <w:r>
+        <w:br w:type="textWrapping"/>
+      </w:r>
+      <w:r>
+        <w:rPr>
+          <w:rStyle w:val="CommentTok"/>
+        </w:rPr>
+        <w:t xml:space="preserve">#                     Reffscendat.wide$`2X Contact Tracing, 1X Testing, Current Reopening`==1)] &lt;- "Moderate"</w:t>
+      </w:r>
+      <w:r>
+        <w:br w:type="textWrapping"/>
+      </w:r>
+      <w:r>
+        <w:rPr>
+          <w:rStyle w:val="CommentTok"/>
+        </w:rPr>
+        <w:t xml:space="preserve"># Grade.df$value[Reffscendat.wide$`1X Contact Tracing, 1X Testing, Current+25% Reopening`==0 &amp;</w:t>
+      </w:r>
+      <w:r>
+        <w:br w:type="textWrapping"/>
+      </w:r>
+      <w:r>
+        <w:rPr>
+          <w:rStyle w:val="CommentTok"/>
+        </w:rPr>
+        <w:t xml:space="preserve">#                  Reffscendat.wide$`1X Contact Tracing, 1X Testing, Current Reopening`==0 &amp;</w:t>
+      </w:r>
+      <w:r>
+        <w:br w:type="textWrapping"/>
+      </w:r>
+      <w:r>
+        <w:rPr>
+          <w:rStyle w:val="CommentTok"/>
+        </w:rPr>
+        <w:t xml:space="preserve">#                  (Reffscendat.wide$`1X Contact Tracing, 2X Testing, Current Reopening`==0 &amp;</w:t>
+      </w:r>
+      <w:r>
+        <w:br w:type="textWrapping"/>
+      </w:r>
+      <w:r>
+        <w:rPr>
+          <w:rStyle w:val="CommentTok"/>
+        </w:rPr>
+        <w:t xml:space="preserve">#                     Reffscendat.wide$`2X Contact Tracing, 1X Testing, Current Reopening`==0) &amp;</w:t>
+      </w:r>
+      <w:r>
+        <w:br w:type="textWrapping"/>
+      </w:r>
+      <w:r>
+        <w:rPr>
+          <w:rStyle w:val="CommentTok"/>
+        </w:rPr>
+        <w:t xml:space="preserve">#                  (Reffscendat.wide$`2X Contact Tracing, 2X Testing, Current Reopening`==1 |</w:t>
+      </w:r>
+      <w:r>
+        <w:br w:type="textWrapping"/>
+      </w:r>
+      <w:r>
+        <w:rPr>
+          <w:rStyle w:val="CommentTok"/>
+        </w:rPr>
+        <w:t xml:space="preserve">#                     Reffscendat.wide$`1X Contact Tracing, 1X Testing, Current-25% Reopening`==1)] &lt;- "High"</w:t>
+      </w:r>
+      <w:r>
+        <w:br w:type="textWrapping"/>
+      </w:r>
+      <w:r>
+        <w:rPr>
+          <w:rStyle w:val="CommentTok"/>
+        </w:rPr>
+        <w:t xml:space="preserve"># Grade.df$value &lt;- factor(Grade.df$value,levels=</w:t>
+      </w:r>
+      <w:r>
+        <w:br w:type="textWrapping"/>
+      </w:r>
+      <w:r>
+        <w:rPr>
+          <w:rStyle w:val="CommentTok"/>
+        </w:rPr>
+        <w:t xml:space="preserve">#                            c("None","Low","Moderate","High","Very High"))</w:t>
+      </w:r>
+      <w:r>
+        <w:br w:type="textWrapping"/>
+      </w:r>
+      <w:r>
+        <w:br w:type="textWrapping"/>
+      </w:r>
+      <w:r>
+        <w:rPr>
+          <w:rStyle w:val="NormalTok"/>
+        </w:rPr>
+        <w:t xml:space="preserve">Reffscendat.mat&lt;-</w:t>
+      </w:r>
+      <w:r>
+        <w:rPr>
+          <w:rStyle w:val="KeywordTok"/>
+        </w:rPr>
+        <w:t xml:space="preserve">as.matrix</w:t>
+      </w:r>
+      <w:r>
+        <w:rPr>
+          <w:rStyle w:val="NormalTok"/>
+        </w:rPr>
+        <w:t xml:space="preserve">(Reffscendat.wide[,</w:t>
+      </w:r>
+      <w:r>
+        <w:rPr>
+          <w:rStyle w:val="OperatorTok"/>
+        </w:rPr>
+        <w:t xml:space="preserve">-</w:t>
+      </w:r>
+      <w:r>
+        <w:rPr>
+          <w:rStyle w:val="DecValTok"/>
+        </w:rPr>
+        <w:t xml:space="preserve">1</w:t>
+      </w:r>
+      <w:r>
+        <w:rPr>
+          <w:rStyle w:val="NormalTok"/>
+        </w:rPr>
+        <w:t xml:space="preserve">])</w:t>
+      </w:r>
+      <w:r>
+        <w:br w:type="textWrapping"/>
+      </w:r>
+      <w:r>
+        <w:rPr>
+          <w:rStyle w:val="KeywordTok"/>
+        </w:rPr>
+        <w:t xml:space="preserve">rownames</w:t>
+      </w:r>
+      <w:r>
+        <w:rPr>
+          <w:rStyle w:val="NormalTok"/>
+        </w:rPr>
+        <w:t xml:space="preserve">(Reffscendat.mat)&lt;-Reffscendat.wide[,</w:t>
+      </w:r>
+      <w:r>
+        <w:rPr>
+          <w:rStyle w:val="DecValTok"/>
+        </w:rPr>
+        <w:t xml:space="preserve">1</w:t>
+      </w:r>
+      <w:r>
+        <w:rPr>
+          <w:rStyle w:val="NormalTok"/>
+        </w:rPr>
+        <w:t xml:space="preserve">]</w:t>
+      </w:r>
+      <w:r>
+        <w:br w:type="textWrapping"/>
+      </w:r>
+      <w:r>
+        <w:rPr>
+          <w:rStyle w:val="KeywordTok"/>
+        </w:rPr>
+        <w:t xml:space="preserve">heatmap</w:t>
+      </w:r>
+      <w:r>
+        <w:rPr>
+          <w:rStyle w:val="NormalTok"/>
+        </w:rPr>
+        <w:t xml:space="preserve">(</w:t>
+      </w:r>
+      <w:r>
+        <w:rPr>
+          <w:rStyle w:val="KeywordTok"/>
+        </w:rPr>
+        <w:t xml:space="preserve">t</w:t>
+      </w:r>
+      <w:r>
+        <w:rPr>
+          <w:rStyle w:val="NormalTok"/>
+        </w:rPr>
+        <w:t xml:space="preserve">(Reffscendat.mat),</w:t>
+      </w:r>
+      <w:r>
+        <w:rPr>
+          <w:rStyle w:val="DataTypeTok"/>
+        </w:rPr>
+        <w:t xml:space="preserve">cexRow =</w:t>
+      </w:r>
+      <w:r>
+        <w:rPr>
+          <w:rStyle w:val="NormalTok"/>
+        </w:rPr>
+        <w:t xml:space="preserve"> </w:t>
+      </w:r>
+      <w:r>
+        <w:rPr>
+          <w:rStyle w:val="FloatTok"/>
+        </w:rPr>
+        <w:t xml:space="preserve">0.5</w:t>
+      </w:r>
+      <w:r>
+        <w:rPr>
+          <w:rStyle w:val="NormalTok"/>
+        </w:rPr>
+        <w:t xml:space="preserve">,</w:t>
+      </w:r>
+      <w:r>
+        <w:rPr>
+          <w:rStyle w:val="DataTypeTok"/>
+        </w:rPr>
+        <w:t xml:space="preserve">cexCol =</w:t>
+      </w:r>
+      <w:r>
+        <w:rPr>
+          <w:rStyle w:val="NormalTok"/>
+        </w:rPr>
+        <w:t xml:space="preserve"> </w:t>
+      </w:r>
+      <w:r>
+        <w:rPr>
+          <w:rStyle w:val="FloatTok"/>
+        </w:rPr>
+        <w:t xml:space="preserve">0.5</w:t>
+      </w:r>
+      <w:r>
+        <w:rPr>
+          <w:rStyle w:val="NormalTok"/>
+        </w:rPr>
+        <w:t xml:space="preserve">)</w:t>
+      </w:r>
+    </w:p>
+    <w:p>
+      <w:pPr>
+        <w:pStyle w:val="FirstParagraph"/>
+      </w:pPr>
       <w:r>
         <w:drawing>
           <wp:inline>
-            <wp:extent cx="5334000" cy="3556000"/>
+            <wp:extent cx="5334000" cy="4000499"/>
             <wp:effectExtent b="0" l="0" r="0" t="0"/>
             <wp:docPr descr="" title="" id="1" name="Picture"/>
             <a:graphic>
               <a:graphicData uri="http://schemas.openxmlformats.org/drawingml/2006/picture">
                 <pic:pic>
                   <pic:nvPicPr>
-                    <pic:cNvPr descr="Figures_ScenarioPredictions_files/figure-docx/scenario%20Refft-3.png" id="0" name="Picture"/>
+                    <pic:cNvPr descr="Figures_ScenarioPredictions_files/figure-docx/scenario%20grades-1.png" id="0" name="Picture"/>
                     <pic:cNvPicPr>
                       <a:picLocks noChangeArrowheads="1" noChangeAspect="1"/>
                     </pic:cNvPicPr>
@@ -339,7 +1661,7 @@
                   <pic:spPr bwMode="auto">
                     <a:xfrm>
                       <a:off x="0" y="0"/>
-                      <a:ext cx="5334000" cy="3556000"/>
+                      <a:ext cx="5334000" cy="4000499"/>
                     </a:xfrm>
                     <a:prstGeom prst="rect">
                       <a:avLst/>
@@ -360,19 +1682,540 @@
     </w:p>
     <w:p>
       <w:pPr>
-        <w:pStyle w:val="BodyText"/>
+        <w:pStyle w:val="SourceCode"/>
+      </w:pPr>
+      <w:r>
+        <w:rPr>
+          <w:rStyle w:val="NormalTok"/>
+        </w:rPr>
+        <w:t xml:space="preserve">Reffscendat</w:t>
+      </w:r>
+      <w:r>
+        <w:rPr>
+          <w:rStyle w:val="OperatorTok"/>
+        </w:rPr>
+        <w:t xml:space="preserve">$</w:t>
+      </w:r>
+      <w:r>
+        <w:rPr>
+          <w:rStyle w:val="NormalTok"/>
+        </w:rPr>
+        <w:t xml:space="preserve">stateorder &lt;-</w:t>
+      </w:r>
+      <w:r>
+        <w:rPr>
+          <w:rStyle w:val="StringTok"/>
+        </w:rPr>
+        <w:t xml:space="preserve"> </w:t>
+      </w:r>
+      <w:r>
+        <w:rPr>
+          <w:rStyle w:val="KeywordTok"/>
+        </w:rPr>
+        <w:t xml:space="preserve">factor</w:t>
+      </w:r>
+      <w:r>
+        <w:rPr>
+          <w:rStyle w:val="NormalTok"/>
+        </w:rPr>
+        <w:t xml:space="preserve">(Reffscendat</w:t>
+      </w:r>
+      <w:r>
+        <w:rPr>
+          <w:rStyle w:val="OperatorTok"/>
+        </w:rPr>
+        <w:t xml:space="preserve">$</w:t>
+      </w:r>
+      <w:r>
+        <w:rPr>
+          <w:rStyle w:val="NormalTok"/>
+        </w:rPr>
+        <w:t xml:space="preserve">state,</w:t>
+      </w:r>
+      <w:r>
+        <w:br w:type="textWrapping"/>
+      </w:r>
+      <w:r>
+        <w:rPr>
+          <w:rStyle w:val="NormalTok"/>
+        </w:rPr>
+        <w:t xml:space="preserve">                                 </w:t>
+      </w:r>
+      <w:r>
+        <w:rPr>
+          <w:rStyle w:val="DataTypeTok"/>
+        </w:rPr>
+        <w:t xml:space="preserve">levels=</w:t>
+      </w:r>
+      <w:r>
+        <w:rPr>
+          <w:rStyle w:val="NormalTok"/>
+        </w:rPr>
+        <w:t xml:space="preserve">Grade.df</w:t>
+      </w:r>
+      <w:r>
+        <w:rPr>
+          <w:rStyle w:val="OperatorTok"/>
+        </w:rPr>
+        <w:t xml:space="preserve">$</w:t>
+      </w:r>
+      <w:r>
+        <w:rPr>
+          <w:rStyle w:val="NormalTok"/>
+        </w:rPr>
+        <w:t xml:space="preserve">state[</w:t>
+      </w:r>
+      <w:r>
+        <w:rPr>
+          <w:rStyle w:val="KeywordTok"/>
+        </w:rPr>
+        <w:t xml:space="preserve">order</w:t>
+      </w:r>
+      <w:r>
+        <w:rPr>
+          <w:rStyle w:val="NormalTok"/>
+        </w:rPr>
+        <w:t xml:space="preserve">(Grade.df</w:t>
+      </w:r>
+      <w:r>
+        <w:rPr>
+          <w:rStyle w:val="OperatorTok"/>
+        </w:rPr>
+        <w:t xml:space="preserve">$</w:t>
+      </w:r>
+      <w:r>
+        <w:rPr>
+          <w:rStyle w:val="NormalTok"/>
+        </w:rPr>
+        <w:t xml:space="preserve">value)])</w:t>
+      </w:r>
+      <w:r>
+        <w:br w:type="textWrapping"/>
+      </w:r>
+      <w:r>
+        <w:rPr>
+          <w:rStyle w:val="NormalTok"/>
+        </w:rPr>
+        <w:t xml:space="preserve">porder&lt;-</w:t>
+      </w:r>
+      <w:r>
+        <w:rPr>
+          <w:rStyle w:val="KeywordTok"/>
+        </w:rPr>
+        <w:t xml:space="preserve">ggplot</w:t>
+      </w:r>
+      <w:r>
+        <w:rPr>
+          <w:rStyle w:val="NormalTok"/>
+        </w:rPr>
+        <w:t xml:space="preserve">(Reffscendat,</w:t>
+      </w:r>
+      <w:r>
+        <w:rPr>
+          <w:rStyle w:val="KeywordTok"/>
+        </w:rPr>
+        <w:t xml:space="preserve">aes</w:t>
+      </w:r>
+      <w:r>
+        <w:rPr>
+          <w:rStyle w:val="NormalTok"/>
+        </w:rPr>
+        <w:t xml:space="preserve">(stateorder,scenfactor))</w:t>
+      </w:r>
+      <w:r>
+        <w:rPr>
+          <w:rStyle w:val="OperatorTok"/>
+        </w:rPr>
+        <w:t xml:space="preserve">+</w:t>
+      </w:r>
+      <w:r>
+        <w:rPr>
+          <w:rStyle w:val="KeywordTok"/>
+        </w:rPr>
+        <w:t xml:space="preserve">geom_tile</w:t>
+      </w:r>
+      <w:r>
+        <w:rPr>
+          <w:rStyle w:val="NormalTok"/>
+        </w:rPr>
+        <w:t xml:space="preserve">(</w:t>
+      </w:r>
+      <w:r>
+        <w:rPr>
+          <w:rStyle w:val="KeywordTok"/>
+        </w:rPr>
+        <w:t xml:space="preserve">aes</w:t>
+      </w:r>
+      <w:r>
+        <w:rPr>
+          <w:rStyle w:val="NormalTok"/>
+        </w:rPr>
+        <w:t xml:space="preserve">(</w:t>
+      </w:r>
+      <w:r>
+        <w:rPr>
+          <w:rStyle w:val="DataTypeTok"/>
+        </w:rPr>
+        <w:t xml:space="preserve">fill=</w:t>
+      </w:r>
+      <w:r>
+        <w:rPr>
+          <w:rStyle w:val="NormalTok"/>
+        </w:rPr>
+        <w:t xml:space="preserve">(R.le</w:t>
+      </w:r>
+      <w:r>
+        <w:rPr>
+          <w:rStyle w:val="FloatTok"/>
+        </w:rPr>
+        <w:t xml:space="preserve">.1</w:t>
+      </w:r>
+      <w:r>
+        <w:rPr>
+          <w:rStyle w:val="OperatorTok"/>
+        </w:rPr>
+        <w:t xml:space="preserve">==</w:t>
+      </w:r>
+      <w:r>
+        <w:rPr>
+          <w:rStyle w:val="DecValTok"/>
+        </w:rPr>
+        <w:t xml:space="preserve">1</w:t>
+      </w:r>
+      <w:r>
+        <w:rPr>
+          <w:rStyle w:val="NormalTok"/>
+        </w:rPr>
+        <w:t xml:space="preserve">)))</w:t>
+      </w:r>
+      <w:r>
+        <w:rPr>
+          <w:rStyle w:val="OperatorTok"/>
+        </w:rPr>
+        <w:t xml:space="preserve">+</w:t>
+      </w:r>
+      <w:r>
+        <w:br w:type="textWrapping"/>
+      </w:r>
+      <w:r>
+        <w:rPr>
+          <w:rStyle w:val="StringTok"/>
+        </w:rPr>
+        <w:t xml:space="preserve">  </w:t>
+      </w:r>
+      <w:r>
+        <w:rPr>
+          <w:rStyle w:val="KeywordTok"/>
+        </w:rPr>
+        <w:t xml:space="preserve">scale_fill_viridis_d</w:t>
+      </w:r>
+      <w:r>
+        <w:rPr>
+          <w:rStyle w:val="NormalTok"/>
+        </w:rPr>
+        <w:t xml:space="preserve">(</w:t>
+      </w:r>
+      <w:r>
+        <w:rPr>
+          <w:rStyle w:val="DataTypeTok"/>
+        </w:rPr>
+        <w:t xml:space="preserve">option=</w:t>
+      </w:r>
+      <w:r>
+        <w:rPr>
+          <w:rStyle w:val="StringTok"/>
+        </w:rPr>
+        <w:t xml:space="preserve">"magma"</w:t>
+      </w:r>
+      <w:r>
+        <w:rPr>
+          <w:rStyle w:val="NormalTok"/>
+        </w:rPr>
+        <w:t xml:space="preserve">)</w:t>
+      </w:r>
+      <w:r>
+        <w:br w:type="textWrapping"/>
+      </w:r>
+      <w:r>
+        <w:rPr>
+          <w:rStyle w:val="CommentTok"/>
+        </w:rPr>
+        <w:t xml:space="preserve">#ggsave("heatmaporder.pdf",porder,height=5,width=15)</w:t>
+      </w:r>
+      <w:r>
+        <w:br w:type="textWrapping"/>
+      </w:r>
+      <w:r>
+        <w:br w:type="textWrapping"/>
+      </w:r>
+      <w:r>
+        <w:br w:type="textWrapping"/>
+      </w:r>
+      <w:r>
+        <w:br w:type="textWrapping"/>
+      </w:r>
+      <w:r>
+        <w:br w:type="textWrapping"/>
+      </w:r>
+      <w:r>
+        <w:rPr>
+          <w:rStyle w:val="NormalTok"/>
+        </w:rPr>
+        <w:t xml:space="preserve">pusa&lt;-</w:t>
+      </w:r>
+      <w:r>
+        <w:rPr>
+          <w:rStyle w:val="KeywordTok"/>
+        </w:rPr>
+        <w:t xml:space="preserve">plot_usmap</w:t>
+      </w:r>
+      <w:r>
+        <w:rPr>
+          <w:rStyle w:val="NormalTok"/>
+        </w:rPr>
+        <w:t xml:space="preserve">(</w:t>
+      </w:r>
+      <w:r>
+        <w:rPr>
+          <w:rStyle w:val="DataTypeTok"/>
+        </w:rPr>
+        <w:t xml:space="preserve">data =</w:t>
+      </w:r>
+      <w:r>
+        <w:rPr>
+          <w:rStyle w:val="NormalTok"/>
+        </w:rPr>
+        <w:t xml:space="preserve"> Grade.df, </w:t>
+      </w:r>
+      <w:r>
+        <w:rPr>
+          <w:rStyle w:val="DataTypeTok"/>
+        </w:rPr>
+        <w:t xml:space="preserve">values =</w:t>
+      </w:r>
+      <w:r>
+        <w:rPr>
+          <w:rStyle w:val="NormalTok"/>
+        </w:rPr>
+        <w:t xml:space="preserve"> </w:t>
+      </w:r>
+      <w:r>
+        <w:rPr>
+          <w:rStyle w:val="StringTok"/>
+        </w:rPr>
+        <w:t xml:space="preserve">"value"</w:t>
+      </w:r>
+      <w:r>
+        <w:rPr>
+          <w:rStyle w:val="NormalTok"/>
+        </w:rPr>
+        <w:t xml:space="preserve">) </w:t>
+      </w:r>
+      <w:r>
+        <w:rPr>
+          <w:rStyle w:val="OperatorTok"/>
+        </w:rPr>
+        <w:t xml:space="preserve">+</w:t>
+      </w:r>
+      <w:r>
+        <w:rPr>
+          <w:rStyle w:val="StringTok"/>
+        </w:rPr>
+        <w:t xml:space="preserve"> </w:t>
+      </w:r>
+      <w:r>
+        <w:br w:type="textWrapping"/>
+      </w:r>
+      <w:r>
+        <w:rPr>
+          <w:rStyle w:val="StringTok"/>
+        </w:rPr>
+        <w:t xml:space="preserve">  </w:t>
+      </w:r>
+      <w:r>
+        <w:rPr>
+          <w:rStyle w:val="KeywordTok"/>
+        </w:rPr>
+        <w:t xml:space="preserve">scale_fill_viridis_d</w:t>
+      </w:r>
+      <w:r>
+        <w:rPr>
+          <w:rStyle w:val="NormalTok"/>
+        </w:rPr>
+        <w:t xml:space="preserve">(</w:t>
+      </w:r>
+      <w:r>
+        <w:rPr>
+          <w:rStyle w:val="DataTypeTok"/>
+        </w:rPr>
+        <w:t xml:space="preserve">name =</w:t>
+      </w:r>
+      <w:r>
+        <w:rPr>
+          <w:rStyle w:val="NormalTok"/>
+        </w:rPr>
+        <w:t xml:space="preserve"> </w:t>
+      </w:r>
+      <w:r>
+        <w:rPr>
+          <w:rStyle w:val="StringTok"/>
+        </w:rPr>
+        <w:t xml:space="preserve">"Mitigation Need"</w:t>
+      </w:r>
+      <w:r>
+        <w:rPr>
+          <w:rStyle w:val="NormalTok"/>
+        </w:rPr>
+        <w:t xml:space="preserve">, </w:t>
+      </w:r>
+      <w:r>
+        <w:rPr>
+          <w:rStyle w:val="DataTypeTok"/>
+        </w:rPr>
+        <w:t xml:space="preserve">option=</w:t>
+      </w:r>
+      <w:r>
+        <w:rPr>
+          <w:rStyle w:val="StringTok"/>
+        </w:rPr>
+        <w:t xml:space="preserve">"magma"</w:t>
+      </w:r>
+      <w:r>
+        <w:rPr>
+          <w:rStyle w:val="NormalTok"/>
+        </w:rPr>
+        <w:t xml:space="preserve">,</w:t>
+      </w:r>
+      <w:r>
+        <w:rPr>
+          <w:rStyle w:val="DataTypeTok"/>
+        </w:rPr>
+        <w:t xml:space="preserve">direction=</w:t>
+      </w:r>
+      <w:r>
+        <w:rPr>
+          <w:rStyle w:val="OperatorTok"/>
+        </w:rPr>
+        <w:t xml:space="preserve">-</w:t>
+      </w:r>
+      <w:r>
+        <w:rPr>
+          <w:rStyle w:val="DecValTok"/>
+        </w:rPr>
+        <w:t xml:space="preserve">1</w:t>
+      </w:r>
+      <w:r>
+        <w:rPr>
+          <w:rStyle w:val="NormalTok"/>
+        </w:rPr>
+        <w:t xml:space="preserve">,</w:t>
+      </w:r>
+      <w:r>
+        <w:rPr>
+          <w:rStyle w:val="DataTypeTok"/>
+        </w:rPr>
+        <w:t xml:space="preserve">begin=</w:t>
+      </w:r>
+      <w:r>
+        <w:rPr>
+          <w:rStyle w:val="FloatTok"/>
+        </w:rPr>
+        <w:t xml:space="preserve">0.35</w:t>
+      </w:r>
+      <w:r>
+        <w:rPr>
+          <w:rStyle w:val="NormalTok"/>
+        </w:rPr>
+        <w:t xml:space="preserve">) </w:t>
+      </w:r>
+      <w:r>
+        <w:rPr>
+          <w:rStyle w:val="OperatorTok"/>
+        </w:rPr>
+        <w:t xml:space="preserve">+</w:t>
+      </w:r>
+      <w:r>
+        <w:rPr>
+          <w:rStyle w:val="StringTok"/>
+        </w:rPr>
+        <w:t xml:space="preserve"> </w:t>
+      </w:r>
+      <w:r>
+        <w:br w:type="textWrapping"/>
+      </w:r>
+      <w:r>
+        <w:rPr>
+          <w:rStyle w:val="StringTok"/>
+        </w:rPr>
+        <w:t xml:space="preserve">  </w:t>
+      </w:r>
+      <w:r>
+        <w:rPr>
+          <w:rStyle w:val="KeywordTok"/>
+        </w:rPr>
+        <w:t xml:space="preserve">theme</w:t>
+      </w:r>
+      <w:r>
+        <w:rPr>
+          <w:rStyle w:val="NormalTok"/>
+        </w:rPr>
+        <w:t xml:space="preserve">(</w:t>
+      </w:r>
+      <w:r>
+        <w:rPr>
+          <w:rStyle w:val="DataTypeTok"/>
+        </w:rPr>
+        <w:t xml:space="preserve">legend.position =</w:t>
+      </w:r>
+      <w:r>
+        <w:rPr>
+          <w:rStyle w:val="NormalTok"/>
+        </w:rPr>
+        <w:t xml:space="preserve"> </w:t>
+      </w:r>
+      <w:r>
+        <w:rPr>
+          <w:rStyle w:val="StringTok"/>
+        </w:rPr>
+        <w:t xml:space="preserve">"right"</w:t>
+      </w:r>
+      <w:r>
+        <w:rPr>
+          <w:rStyle w:val="NormalTok"/>
+        </w:rPr>
+        <w:t xml:space="preserve">)</w:t>
+      </w:r>
+      <w:r>
+        <w:br w:type="textWrapping"/>
+      </w:r>
+      <w:r>
+        <w:rPr>
+          <w:rStyle w:val="KeywordTok"/>
+        </w:rPr>
+        <w:t xml:space="preserve">print</w:t>
+      </w:r>
+      <w:r>
+        <w:rPr>
+          <w:rStyle w:val="NormalTok"/>
+        </w:rPr>
+        <w:t xml:space="preserve">(pusa)</w:t>
+      </w:r>
+    </w:p>
+    <w:p>
+      <w:pPr>
+        <w:pStyle w:val="FirstParagraph"/>
       </w:pPr>
       <w:r>
         <w:drawing>
           <wp:inline>
-            <wp:extent cx="5334000" cy="3556000"/>
+            <wp:extent cx="5334000" cy="4000499"/>
             <wp:effectExtent b="0" l="0" r="0" t="0"/>
             <wp:docPr descr="" title="" id="1" name="Picture"/>
             <a:graphic>
               <a:graphicData uri="http://schemas.openxmlformats.org/drawingml/2006/picture">
                 <pic:pic>
                   <pic:nvPicPr>
-                    <pic:cNvPr descr="Figures_ScenarioPredictions_files/figure-docx/scenario%20Rt-1.png" id="0" name="Picture"/>
+                    <pic:cNvPr descr="Figures_ScenarioPredictions_files/figure-docx/scenario%20grades-2.png" id="0" name="Picture"/>
                     <pic:cNvPicPr>
                       <a:picLocks noChangeArrowheads="1" noChangeAspect="1"/>
                     </pic:cNvPicPr>
@@ -386,7 +2229,7 @@
                   <pic:spPr bwMode="auto">
                     <a:xfrm>
                       <a:off x="0" y="0"/>
-                      <a:ext cx="5334000" cy="3556000"/>
+                      <a:ext cx="5334000" cy="4000499"/>
                     </a:xfrm>
                     <a:prstGeom prst="rect">
                       <a:avLst/>
@@ -404,17 +2247,60 @@
           </wp:inline>
         </w:drawing>
       </w:r>
+    </w:p>
+    <w:p>
+      <w:pPr>
+        <w:pStyle w:val="SourceCode"/>
+      </w:pPr>
+      <w:r>
+        <w:rPr>
+          <w:rStyle w:val="CommentTok"/>
+        </w:rPr>
+        <w:t xml:space="preserve"># ggsave("Fig5A_MitigationNeed.pdf",plot=pusa,height=4,width=6)</w:t>
+      </w:r>
+      <w:r>
+        <w:br w:type="textWrapping"/>
+      </w:r>
+      <w:r>
+        <w:rPr>
+          <w:rStyle w:val="CommentTok"/>
+        </w:rPr>
+        <w:t xml:space="preserve"># ggsave("Fig5A_MitigationNeed.jpeg",plot=pusa,height=4,width=6)</w:t>
+      </w:r>
+      <w:r>
+        <w:br w:type="textWrapping"/>
+      </w:r>
+      <w:r>
+        <w:rPr>
+          <w:rStyle w:val="CommentTok"/>
+        </w:rPr>
+        <w:t xml:space="preserve"># </w:t>
+      </w:r>
+      <w:r>
+        <w:br w:type="textWrapping"/>
+      </w:r>
+      <w:r>
+        <w:rPr>
+          <w:rStyle w:val="CommentTok"/>
+        </w:rPr>
+        <w:t xml:space="preserve"># write.csv(x = Grade.df,file="MitigationGrades.csv",row.names = FALSE)</w:t>
+      </w:r>
+    </w:p>
+    <w:p>
+      <w:pPr>
+        <w:pStyle w:val="FirstParagraph"/>
+      </w:pPr>
       <w:r>
         <w:drawing>
           <wp:inline>
-            <wp:extent cx="5334000" cy="3556000"/>
+            <wp:extent cx="5334000" cy="1422400"/>
             <wp:effectExtent b="0" l="0" r="0" t="0"/>
             <wp:docPr descr="" title="" id="1" name="Picture"/>
             <a:graphic>
               <a:graphicData uri="http://schemas.openxmlformats.org/drawingml/2006/picture">
                 <pic:pic>
                   <pic:nvPicPr>
-                    <pic:cNvPr descr="Figures_ScenarioPredictions_files/figure-docx/scenario%20Rt-2.png" id="0" name="Picture"/>
+                    <pic:cNvPr descr="Figures_ScenarioPredictions_files/figure-docx/scenario%20Rt-1.png" id="0" name="Picture"/>
                     <pic:cNvPicPr>
                       <a:picLocks noChangeArrowheads="1" noChangeAspect="1"/>
                     </pic:cNvPicPr>
@@ -428,7 +2314,7 @@
                   <pic:spPr bwMode="auto">
                     <a:xfrm>
                       <a:off x="0" y="0"/>
-                      <a:ext cx="5334000" cy="3556000"/>
+                      <a:ext cx="5334000" cy="1422400"/>
                     </a:xfrm>
                     <a:prstGeom prst="rect">
                       <a:avLst/>
@@ -446,17 +2332,22 @@
           </wp:inline>
         </w:drawing>
       </w:r>
+    </w:p>
+    <w:p>
+      <w:pPr>
+        <w:pStyle w:val="BodyText"/>
+      </w:pPr>
       <w:r>
         <w:drawing>
           <wp:inline>
-            <wp:extent cx="5334000" cy="3556000"/>
+            <wp:extent cx="5334000" cy="4000499"/>
             <wp:effectExtent b="0" l="0" r="0" t="0"/>
             <wp:docPr descr="" title="" id="1" name="Picture"/>
             <a:graphic>
               <a:graphicData uri="http://schemas.openxmlformats.org/drawingml/2006/picture">
                 <pic:pic>
                   <pic:nvPicPr>
-                    <pic:cNvPr descr="Figures_ScenarioPredictions_files/figure-docx/scenario%20Rt-3.png" id="0" name="Picture"/>
+                    <pic:cNvPr descr="Figures_ScenarioPredictions_files/figure-docx/scenario%20map%20Rt-1.png" id="0" name="Picture"/>
                     <pic:cNvPicPr>
                       <a:picLocks noChangeArrowheads="1" noChangeAspect="1"/>
                     </pic:cNvPicPr>
@@ -470,7 +2361,49 @@
                   <pic:spPr bwMode="auto">
                     <a:xfrm>
                       <a:off x="0" y="0"/>
-                      <a:ext cx="5334000" cy="3556000"/>
+                      <a:ext cx="5334000" cy="4000499"/>
+                    </a:xfrm>
+                    <a:prstGeom prst="rect">
+                      <a:avLst/>
+                    </a:prstGeom>
+                    <a:noFill/>
+                    <a:ln w="9525">
+                      <a:noFill/>
+                      <a:headEnd/>
+                      <a:tailEnd/>
+                    </a:ln>
+                  </pic:spPr>
+                </pic:pic>
+              </a:graphicData>
+            </a:graphic>
+          </wp:inline>
+        </w:drawing>
+      </w:r>
+      <w:r>
+        <w:drawing>
+          <wp:inline>
+            <wp:extent cx="5334000" cy="4000499"/>
+            <wp:effectExtent b="0" l="0" r="0" t="0"/>
+            <wp:docPr descr="" title="" id="1" name="Picture"/>
+            <a:graphic>
+              <a:graphicData uri="http://schemas.openxmlformats.org/drawingml/2006/picture">
+                <pic:pic>
+                  <pic:nvPicPr>
+                    <pic:cNvPr descr="Figures_ScenarioPredictions_files/figure-docx/scenario%20map%20Rt-2.png" id="0" name="Picture"/>
+                    <pic:cNvPicPr>
+                      <a:picLocks noChangeArrowheads="1" noChangeAspect="1"/>
+                    </pic:cNvPicPr>
+                  </pic:nvPicPr>
+                  <pic:blipFill>
+                    <a:blip r:embed="rId31"/>
+                    <a:stretch>
+                      <a:fillRect/>
+                    </a:stretch>
+                  </pic:blipFill>
+                  <pic:spPr bwMode="auto">
+                    <a:xfrm>
+                      <a:off x="0" y="0"/>
+                      <a:ext cx="5334000" cy="4000499"/>
                     </a:xfrm>
                     <a:prstGeom prst="rect">
                       <a:avLst/>

</xml_diff>

<commit_message>
Updated to match accepted publication
Added some quantitative summaries and re-numbered figures to match accepted version.  Readme updated to match.
</commit_message>
<xml_diff>
--- a/Figures/Figures_ScenarioPredictions.docx
+++ b/Figures/Figures_ScenarioPredictions.docx
@@ -41,7 +41,7 @@
         <w:pStyle w:val="Date"/>
       </w:pPr>
       <w:r>
-        <w:t xml:space="preserve">2020-08-03</w:t>
+        <w:t xml:space="preserve">2020-09-17</w:t>
       </w:r>
     </w:p>
     <w:p>
@@ -58,11 +58,3387 @@
       <w:pPr>
         <w:pStyle w:val="Heading2"/>
       </w:pPr>
-      <w:bookmarkStart w:id="21" w:name="impact-of-different-scenarios-on-daily-cases-and-deaths-for-selected-states"/>
+      <w:bookmarkStart w:id="21" w:name="final-case-and-death-counts-by-scenario"/>
+      <w:r>
+        <w:t xml:space="preserve">Final case and death counts by scenario</w:t>
+      </w:r>
+      <w:bookmarkEnd w:id="21"/>
+    </w:p>
+    <w:p>
+      <w:pPr>
+        <w:pStyle w:val="SourceCode"/>
+      </w:pPr>
+      <w:r>
+        <w:rPr>
+          <w:rStyle w:val="NormalTok"/>
+        </w:rPr>
+        <w:t xml:space="preserve">statesvec &lt;-</w:t>
+      </w:r>
+      <w:r>
+        <w:rPr>
+          <w:rStyle w:val="StringTok"/>
+        </w:rPr>
+        <w:t xml:space="preserve"> </w:t>
+      </w:r>
+      <w:r>
+        <w:rPr>
+          <w:rStyle w:val="NormalTok"/>
+        </w:rPr>
+        <w:t xml:space="preserve">fips_table</w:t>
+      </w:r>
+      <w:r>
+        <w:rPr>
+          <w:rStyle w:val="OperatorTok"/>
+        </w:rPr>
+        <w:t xml:space="preserve">$</w:t>
+      </w:r>
+      <w:r>
+        <w:rPr>
+          <w:rStyle w:val="NormalTok"/>
+        </w:rPr>
+        <w:t xml:space="preserve">Alpha.code[</w:t>
+      </w:r>
+      <w:r>
+        <w:rPr>
+          <w:rStyle w:val="DecValTok"/>
+        </w:rPr>
+        <w:t xml:space="preserve">2</w:t>
+      </w:r>
+      <w:r>
+        <w:rPr>
+          <w:rStyle w:val="OperatorTok"/>
+        </w:rPr>
+        <w:t xml:space="preserve">:</w:t>
+      </w:r>
+      <w:r>
+        <w:rPr>
+          <w:rStyle w:val="DecValTok"/>
+        </w:rPr>
+        <w:t xml:space="preserve">52</w:t>
+      </w:r>
+      <w:r>
+        <w:rPr>
+          <w:rStyle w:val="NormalTok"/>
+        </w:rPr>
+        <w:t xml:space="preserve">]</w:t>
+      </w:r>
+      <w:r>
+        <w:br w:type="textWrapping"/>
+      </w:r>
+      <w:r>
+        <w:br w:type="textWrapping"/>
+      </w:r>
+      <w:r>
+        <w:rPr>
+          <w:rStyle w:val="NormalTok"/>
+        </w:rPr>
+        <w:t xml:space="preserve">scen.df &lt;-</w:t>
+      </w:r>
+      <w:r>
+        <w:rPr>
+          <w:rStyle w:val="StringTok"/>
+        </w:rPr>
+        <w:t xml:space="preserve"> </w:t>
+      </w:r>
+      <w:r>
+        <w:rPr>
+          <w:rStyle w:val="KeywordTok"/>
+        </w:rPr>
+        <w:t xml:space="preserve">data.frame</w:t>
+      </w:r>
+      <w:r>
+        <w:rPr>
+          <w:rStyle w:val="NormalTok"/>
+        </w:rPr>
+        <w:t xml:space="preserve">(</w:t>
+      </w:r>
+      <w:r>
+        <w:rPr>
+          <w:rStyle w:val="DataTypeTok"/>
+        </w:rPr>
+        <w:t xml:space="preserve">state=</w:t>
+      </w:r>
+      <w:r>
+        <w:rPr>
+          <w:rStyle w:val="KeywordTok"/>
+        </w:rPr>
+        <w:t xml:space="preserve">sort</w:t>
+      </w:r>
+      <w:r>
+        <w:rPr>
+          <w:rStyle w:val="NormalTok"/>
+        </w:rPr>
+        <w:t xml:space="preserve">(</w:t>
+      </w:r>
+      <w:r>
+        <w:rPr>
+          <w:rStyle w:val="KeywordTok"/>
+        </w:rPr>
+        <w:t xml:space="preserve">rep</w:t>
+      </w:r>
+      <w:r>
+        <w:rPr>
+          <w:rStyle w:val="NormalTok"/>
+        </w:rPr>
+        <w:t xml:space="preserve">(statesvec,</w:t>
+      </w:r>
+      <w:r>
+        <w:rPr>
+          <w:rStyle w:val="DecValTok"/>
+        </w:rPr>
+        <w:t xml:space="preserve">20</w:t>
+      </w:r>
+      <w:r>
+        <w:rPr>
+          <w:rStyle w:val="NormalTok"/>
+        </w:rPr>
+        <w:t xml:space="preserve">)),</w:t>
+      </w:r>
+      <w:r>
+        <w:br w:type="textWrapping"/>
+      </w:r>
+      <w:r>
+        <w:rPr>
+          <w:rStyle w:val="NormalTok"/>
+        </w:rPr>
+        <w:t xml:space="preserve">                      </w:t>
+      </w:r>
+      <w:r>
+        <w:rPr>
+          <w:rStyle w:val="DataTypeTok"/>
+        </w:rPr>
+        <w:t xml:space="preserve">mu_C =</w:t>
+      </w:r>
+      <w:r>
+        <w:rPr>
+          <w:rStyle w:val="NormalTok"/>
+        </w:rPr>
+        <w:t xml:space="preserve"> </w:t>
+      </w:r>
+      <w:r>
+        <w:rPr>
+          <w:rStyle w:val="KeywordTok"/>
+        </w:rPr>
+        <w:t xml:space="preserve">rep</w:t>
+      </w:r>
+      <w:r>
+        <w:rPr>
+          <w:rStyle w:val="NormalTok"/>
+        </w:rPr>
+        <w:t xml:space="preserve">(</w:t>
+      </w:r>
+      <w:r>
+        <w:rPr>
+          <w:rStyle w:val="KeywordTok"/>
+        </w:rPr>
+        <w:t xml:space="preserve">rep</w:t>
+      </w:r>
+      <w:r>
+        <w:rPr>
+          <w:rStyle w:val="NormalTok"/>
+        </w:rPr>
+        <w:t xml:space="preserve">(</w:t>
+      </w:r>
+      <w:r>
+        <w:rPr>
+          <w:rStyle w:val="KeywordTok"/>
+        </w:rPr>
+        <w:t xml:space="preserve">c</w:t>
+      </w:r>
+      <w:r>
+        <w:rPr>
+          <w:rStyle w:val="NormalTok"/>
+        </w:rPr>
+        <w:t xml:space="preserve">(</w:t>
+      </w:r>
+      <w:r>
+        <w:rPr>
+          <w:rStyle w:val="DecValTok"/>
+        </w:rPr>
+        <w:t xml:space="preserve">1</w:t>
+      </w:r>
+      <w:r>
+        <w:rPr>
+          <w:rStyle w:val="NormalTok"/>
+        </w:rPr>
+        <w:t xml:space="preserve">,</w:t>
+      </w:r>
+      <w:r>
+        <w:rPr>
+          <w:rStyle w:val="DecValTok"/>
+        </w:rPr>
+        <w:t xml:space="preserve">1</w:t>
+      </w:r>
+      <w:r>
+        <w:rPr>
+          <w:rStyle w:val="NormalTok"/>
+        </w:rPr>
+        <w:t xml:space="preserve">,</w:t>
+      </w:r>
+      <w:r>
+        <w:rPr>
+          <w:rStyle w:val="DecValTok"/>
+        </w:rPr>
+        <w:t xml:space="preserve">2</w:t>
+      </w:r>
+      <w:r>
+        <w:rPr>
+          <w:rStyle w:val="NormalTok"/>
+        </w:rPr>
+        <w:t xml:space="preserve">,</w:t>
+      </w:r>
+      <w:r>
+        <w:rPr>
+          <w:rStyle w:val="DecValTok"/>
+        </w:rPr>
+        <w:t xml:space="preserve">2</w:t>
+      </w:r>
+      <w:r>
+        <w:rPr>
+          <w:rStyle w:val="NormalTok"/>
+        </w:rPr>
+        <w:t xml:space="preserve">),</w:t>
+      </w:r>
+      <w:r>
+        <w:rPr>
+          <w:rStyle w:val="DecValTok"/>
+        </w:rPr>
+        <w:t xml:space="preserve">5</w:t>
+      </w:r>
+      <w:r>
+        <w:rPr>
+          <w:rStyle w:val="NormalTok"/>
+        </w:rPr>
+        <w:t xml:space="preserve">),</w:t>
+      </w:r>
+      <w:r>
+        <w:rPr>
+          <w:rStyle w:val="KeywordTok"/>
+        </w:rPr>
+        <w:t xml:space="preserve">length</w:t>
+      </w:r>
+      <w:r>
+        <w:rPr>
+          <w:rStyle w:val="NormalTok"/>
+        </w:rPr>
+        <w:t xml:space="preserve">(statesvec)),</w:t>
+      </w:r>
+      <w:r>
+        <w:br w:type="textWrapping"/>
+      </w:r>
+      <w:r>
+        <w:rPr>
+          <w:rStyle w:val="NormalTok"/>
+        </w:rPr>
+        <w:t xml:space="preserve">                      </w:t>
+      </w:r>
+      <w:r>
+        <w:rPr>
+          <w:rStyle w:val="DataTypeTok"/>
+        </w:rPr>
+        <w:t xml:space="preserve">mu_Lambda =</w:t>
+      </w:r>
+      <w:r>
+        <w:rPr>
+          <w:rStyle w:val="NormalTok"/>
+        </w:rPr>
+        <w:t xml:space="preserve"> </w:t>
+      </w:r>
+      <w:r>
+        <w:rPr>
+          <w:rStyle w:val="KeywordTok"/>
+        </w:rPr>
+        <w:t xml:space="preserve">rep</w:t>
+      </w:r>
+      <w:r>
+        <w:rPr>
+          <w:rStyle w:val="NormalTok"/>
+        </w:rPr>
+        <w:t xml:space="preserve">(</w:t>
+      </w:r>
+      <w:r>
+        <w:rPr>
+          <w:rStyle w:val="KeywordTok"/>
+        </w:rPr>
+        <w:t xml:space="preserve">rep</w:t>
+      </w:r>
+      <w:r>
+        <w:rPr>
+          <w:rStyle w:val="NormalTok"/>
+        </w:rPr>
+        <w:t xml:space="preserve">(</w:t>
+      </w:r>
+      <w:r>
+        <w:rPr>
+          <w:rStyle w:val="KeywordTok"/>
+        </w:rPr>
+        <w:t xml:space="preserve">c</w:t>
+      </w:r>
+      <w:r>
+        <w:rPr>
+          <w:rStyle w:val="NormalTok"/>
+        </w:rPr>
+        <w:t xml:space="preserve">(</w:t>
+      </w:r>
+      <w:r>
+        <w:rPr>
+          <w:rStyle w:val="DecValTok"/>
+        </w:rPr>
+        <w:t xml:space="preserve">1</w:t>
+      </w:r>
+      <w:r>
+        <w:rPr>
+          <w:rStyle w:val="NormalTok"/>
+        </w:rPr>
+        <w:t xml:space="preserve">,</w:t>
+      </w:r>
+      <w:r>
+        <w:rPr>
+          <w:rStyle w:val="DecValTok"/>
+        </w:rPr>
+        <w:t xml:space="preserve">2</w:t>
+      </w:r>
+      <w:r>
+        <w:rPr>
+          <w:rStyle w:val="NormalTok"/>
+        </w:rPr>
+        <w:t xml:space="preserve">,</w:t>
+      </w:r>
+      <w:r>
+        <w:rPr>
+          <w:rStyle w:val="DecValTok"/>
+        </w:rPr>
+        <w:t xml:space="preserve">1</w:t>
+      </w:r>
+      <w:r>
+        <w:rPr>
+          <w:rStyle w:val="NormalTok"/>
+        </w:rPr>
+        <w:t xml:space="preserve">,</w:t>
+      </w:r>
+      <w:r>
+        <w:rPr>
+          <w:rStyle w:val="DecValTok"/>
+        </w:rPr>
+        <w:t xml:space="preserve">2</w:t>
+      </w:r>
+      <w:r>
+        <w:rPr>
+          <w:rStyle w:val="NormalTok"/>
+        </w:rPr>
+        <w:t xml:space="preserve">),</w:t>
+      </w:r>
+      <w:r>
+        <w:rPr>
+          <w:rStyle w:val="DecValTok"/>
+        </w:rPr>
+        <w:t xml:space="preserve">5</w:t>
+      </w:r>
+      <w:r>
+        <w:rPr>
+          <w:rStyle w:val="NormalTok"/>
+        </w:rPr>
+        <w:t xml:space="preserve">),</w:t>
+      </w:r>
+      <w:r>
+        <w:rPr>
+          <w:rStyle w:val="KeywordTok"/>
+        </w:rPr>
+        <w:t xml:space="preserve">length</w:t>
+      </w:r>
+      <w:r>
+        <w:rPr>
+          <w:rStyle w:val="NormalTok"/>
+        </w:rPr>
+        <w:t xml:space="preserve">(statesvec)),</w:t>
+      </w:r>
+      <w:r>
+        <w:br w:type="textWrapping"/>
+      </w:r>
+      <w:r>
+        <w:rPr>
+          <w:rStyle w:val="NormalTok"/>
+        </w:rPr>
+        <w:t xml:space="preserve">                      </w:t>
+      </w:r>
+      <w:r>
+        <w:rPr>
+          <w:rStyle w:val="DataTypeTok"/>
+        </w:rPr>
+        <w:t xml:space="preserve">DeltaDelta =</w:t>
+      </w:r>
+      <w:r>
+        <w:rPr>
+          <w:rStyle w:val="NormalTok"/>
+        </w:rPr>
+        <w:t xml:space="preserve"> </w:t>
+      </w:r>
+      <w:r>
+        <w:rPr>
+          <w:rStyle w:val="KeywordTok"/>
+        </w:rPr>
+        <w:t xml:space="preserve">rep</w:t>
+      </w:r>
+      <w:r>
+        <w:rPr>
+          <w:rStyle w:val="NormalTok"/>
+        </w:rPr>
+        <w:t xml:space="preserve">(</w:t>
+      </w:r>
+      <w:r>
+        <w:rPr>
+          <w:rStyle w:val="KeywordTok"/>
+        </w:rPr>
+        <w:t xml:space="preserve">c</w:t>
+      </w:r>
+      <w:r>
+        <w:rPr>
+          <w:rStyle w:val="NormalTok"/>
+        </w:rPr>
+        <w:t xml:space="preserve">(</w:t>
+      </w:r>
+      <w:r>
+        <w:rPr>
+          <w:rStyle w:val="KeywordTok"/>
+        </w:rPr>
+        <w:t xml:space="preserve">rep</w:t>
+      </w:r>
+      <w:r>
+        <w:rPr>
+          <w:rStyle w:val="NormalTok"/>
+        </w:rPr>
+        <w:t xml:space="preserve">(</w:t>
+      </w:r>
+      <w:r>
+        <w:rPr>
+          <w:rStyle w:val="DecValTok"/>
+        </w:rPr>
+        <w:t xml:space="preserve">0</w:t>
+      </w:r>
+      <w:r>
+        <w:rPr>
+          <w:rStyle w:val="NormalTok"/>
+        </w:rPr>
+        <w:t xml:space="preserve">,</w:t>
+      </w:r>
+      <w:r>
+        <w:rPr>
+          <w:rStyle w:val="DecValTok"/>
+        </w:rPr>
+        <w:t xml:space="preserve">4</w:t>
+      </w:r>
+      <w:r>
+        <w:rPr>
+          <w:rStyle w:val="NormalTok"/>
+        </w:rPr>
+        <w:t xml:space="preserve">),</w:t>
+      </w:r>
+      <w:r>
+        <w:rPr>
+          <w:rStyle w:val="KeywordTok"/>
+        </w:rPr>
+        <w:t xml:space="preserve">rep</w:t>
+      </w:r>
+      <w:r>
+        <w:rPr>
+          <w:rStyle w:val="NormalTok"/>
+        </w:rPr>
+        <w:t xml:space="preserve">(</w:t>
+      </w:r>
+      <w:r>
+        <w:rPr>
+          <w:rStyle w:val="FloatTok"/>
+        </w:rPr>
+        <w:t xml:space="preserve">0.25</w:t>
+      </w:r>
+      <w:r>
+        <w:rPr>
+          <w:rStyle w:val="NormalTok"/>
+        </w:rPr>
+        <w:t xml:space="preserve">,</w:t>
+      </w:r>
+      <w:r>
+        <w:rPr>
+          <w:rStyle w:val="DecValTok"/>
+        </w:rPr>
+        <w:t xml:space="preserve">4</w:t>
+      </w:r>
+      <w:r>
+        <w:rPr>
+          <w:rStyle w:val="NormalTok"/>
+        </w:rPr>
+        <w:t xml:space="preserve">),</w:t>
+      </w:r>
+      <w:r>
+        <w:rPr>
+          <w:rStyle w:val="KeywordTok"/>
+        </w:rPr>
+        <w:t xml:space="preserve">rep</w:t>
+      </w:r>
+      <w:r>
+        <w:rPr>
+          <w:rStyle w:val="NormalTok"/>
+        </w:rPr>
+        <w:t xml:space="preserve">(</w:t>
+      </w:r>
+      <w:r>
+        <w:rPr>
+          <w:rStyle w:val="FloatTok"/>
+        </w:rPr>
+        <w:t xml:space="preserve">0.5</w:t>
+      </w:r>
+      <w:r>
+        <w:rPr>
+          <w:rStyle w:val="NormalTok"/>
+        </w:rPr>
+        <w:t xml:space="preserve">,</w:t>
+      </w:r>
+      <w:r>
+        <w:rPr>
+          <w:rStyle w:val="DecValTok"/>
+        </w:rPr>
+        <w:t xml:space="preserve">4</w:t>
+      </w:r>
+      <w:r>
+        <w:rPr>
+          <w:rStyle w:val="NormalTok"/>
+        </w:rPr>
+        <w:t xml:space="preserve">),</w:t>
+      </w:r>
+      <w:r>
+        <w:rPr>
+          <w:rStyle w:val="KeywordTok"/>
+        </w:rPr>
+        <w:t xml:space="preserve">rep</w:t>
+      </w:r>
+      <w:r>
+        <w:rPr>
+          <w:rStyle w:val="NormalTok"/>
+        </w:rPr>
+        <w:t xml:space="preserve">(</w:t>
+      </w:r>
+      <w:r>
+        <w:rPr>
+          <w:rStyle w:val="OperatorTok"/>
+        </w:rPr>
+        <w:t xml:space="preserve">-</w:t>
+      </w:r>
+      <w:r>
+        <w:rPr>
+          <w:rStyle w:val="FloatTok"/>
+        </w:rPr>
+        <w:t xml:space="preserve">0.25</w:t>
+      </w:r>
+      <w:r>
+        <w:rPr>
+          <w:rStyle w:val="NormalTok"/>
+        </w:rPr>
+        <w:t xml:space="preserve">,</w:t>
+      </w:r>
+      <w:r>
+        <w:rPr>
+          <w:rStyle w:val="DecValTok"/>
+        </w:rPr>
+        <w:t xml:space="preserve">4</w:t>
+      </w:r>
+      <w:r>
+        <w:rPr>
+          <w:rStyle w:val="NormalTok"/>
+        </w:rPr>
+        <w:t xml:space="preserve">),</w:t>
+      </w:r>
+      <w:r>
+        <w:rPr>
+          <w:rStyle w:val="KeywordTok"/>
+        </w:rPr>
+        <w:t xml:space="preserve">rep</w:t>
+      </w:r>
+      <w:r>
+        <w:rPr>
+          <w:rStyle w:val="NormalTok"/>
+        </w:rPr>
+        <w:t xml:space="preserve">(</w:t>
+      </w:r>
+      <w:r>
+        <w:rPr>
+          <w:rStyle w:val="OperatorTok"/>
+        </w:rPr>
+        <w:t xml:space="preserve">-</w:t>
+      </w:r>
+      <w:r>
+        <w:rPr>
+          <w:rStyle w:val="FloatTok"/>
+        </w:rPr>
+        <w:t xml:space="preserve">0.5</w:t>
+      </w:r>
+      <w:r>
+        <w:rPr>
+          <w:rStyle w:val="NormalTok"/>
+        </w:rPr>
+        <w:t xml:space="preserve">,</w:t>
+      </w:r>
+      <w:r>
+        <w:rPr>
+          <w:rStyle w:val="DecValTok"/>
+        </w:rPr>
+        <w:t xml:space="preserve">4</w:t>
+      </w:r>
+      <w:r>
+        <w:rPr>
+          <w:rStyle w:val="NormalTok"/>
+        </w:rPr>
+        <w:t xml:space="preserve">)),</w:t>
+      </w:r>
+      <w:r>
+        <w:rPr>
+          <w:rStyle w:val="KeywordTok"/>
+        </w:rPr>
+        <w:t xml:space="preserve">length</w:t>
+      </w:r>
+      <w:r>
+        <w:rPr>
+          <w:rStyle w:val="NormalTok"/>
+        </w:rPr>
+        <w:t xml:space="preserve">(statesvec)),</w:t>
+      </w:r>
+      <w:r>
+        <w:br w:type="textWrapping"/>
+      </w:r>
+      <w:r>
+        <w:rPr>
+          <w:rStyle w:val="NormalTok"/>
+        </w:rPr>
+        <w:t xml:space="preserve">                      </w:t>
+      </w:r>
+      <w:r>
+        <w:rPr>
+          <w:rStyle w:val="DataTypeTok"/>
+        </w:rPr>
+        <w:t xml:space="preserve">stringsAsFactors =</w:t>
+      </w:r>
+      <w:r>
+        <w:rPr>
+          <w:rStyle w:val="NormalTok"/>
+        </w:rPr>
+        <w:t xml:space="preserve"> </w:t>
+      </w:r>
+      <w:r>
+        <w:rPr>
+          <w:rStyle w:val="OtherTok"/>
+        </w:rPr>
+        <w:t xml:space="preserve">FALSE</w:t>
+      </w:r>
+      <w:r>
+        <w:br w:type="textWrapping"/>
+      </w:r>
+      <w:r>
+        <w:rPr>
+          <w:rStyle w:val="NormalTok"/>
+        </w:rPr>
+        <w:t xml:space="preserve">)</w:t>
+      </w:r>
+      <w:r>
+        <w:br w:type="textWrapping"/>
+      </w:r>
+      <w:r>
+        <w:rPr>
+          <w:rStyle w:val="NormalTok"/>
+        </w:rPr>
+        <w:t xml:space="preserve">scen.df</w:t>
+      </w:r>
+      <w:r>
+        <w:rPr>
+          <w:rStyle w:val="OperatorTok"/>
+        </w:rPr>
+        <w:t xml:space="preserve">$</w:t>
+      </w:r>
+      <w:r>
+        <w:rPr>
+          <w:rStyle w:val="NormalTok"/>
+        </w:rPr>
+        <w:t xml:space="preserve">scenarioname &lt;-</w:t>
+      </w:r>
+      <w:r>
+        <w:rPr>
+          <w:rStyle w:val="StringTok"/>
+        </w:rPr>
+        <w:t xml:space="preserve"> </w:t>
+      </w:r>
+      <w:r>
+        <w:rPr>
+          <w:rStyle w:val="KeywordTok"/>
+        </w:rPr>
+        <w:t xml:space="preserve">paste</w:t>
+      </w:r>
+      <w:r>
+        <w:rPr>
+          <w:rStyle w:val="NormalTok"/>
+        </w:rPr>
+        <w:t xml:space="preserve">(</w:t>
+      </w:r>
+      <w:r>
+        <w:rPr>
+          <w:rStyle w:val="StringTok"/>
+        </w:rPr>
+        <w:t xml:space="preserve">"TimeSeries"</w:t>
+      </w:r>
+      <w:r>
+        <w:rPr>
+          <w:rStyle w:val="NormalTok"/>
+        </w:rPr>
+        <w:t xml:space="preserve">,scen.df</w:t>
+      </w:r>
+      <w:r>
+        <w:rPr>
+          <w:rStyle w:val="OperatorTok"/>
+        </w:rPr>
+        <w:t xml:space="preserve">$</w:t>
+      </w:r>
+      <w:r>
+        <w:rPr>
+          <w:rStyle w:val="NormalTok"/>
+        </w:rPr>
+        <w:t xml:space="preserve">mu_C,scen.df</w:t>
+      </w:r>
+      <w:r>
+        <w:rPr>
+          <w:rStyle w:val="OperatorTok"/>
+        </w:rPr>
+        <w:t xml:space="preserve">$</w:t>
+      </w:r>
+      <w:r>
+        <w:rPr>
+          <w:rStyle w:val="NormalTok"/>
+        </w:rPr>
+        <w:t xml:space="preserve">mu_Lambda,</w:t>
+      </w:r>
+      <w:r>
+        <w:br w:type="textWrapping"/>
+      </w:r>
+      <w:r>
+        <w:rPr>
+          <w:rStyle w:val="NormalTok"/>
+        </w:rPr>
+        <w:t xml:space="preserve">                              scen.df</w:t>
+      </w:r>
+      <w:r>
+        <w:rPr>
+          <w:rStyle w:val="OperatorTok"/>
+        </w:rPr>
+        <w:t xml:space="preserve">$</w:t>
+      </w:r>
+      <w:r>
+        <w:rPr>
+          <w:rStyle w:val="NormalTok"/>
+        </w:rPr>
+        <w:t xml:space="preserve">DeltaDelta,</w:t>
+      </w:r>
+      <w:r>
+        <w:rPr>
+          <w:rStyle w:val="DataTypeTok"/>
+        </w:rPr>
+        <w:t xml:space="preserve">sep=</w:t>
+      </w:r>
+      <w:r>
+        <w:rPr>
+          <w:rStyle w:val="StringTok"/>
+        </w:rPr>
+        <w:t xml:space="preserve">"."</w:t>
+      </w:r>
+      <w:r>
+        <w:rPr>
+          <w:rStyle w:val="NormalTok"/>
+        </w:rPr>
+        <w:t xml:space="preserve">)</w:t>
+      </w:r>
+      <w:r>
+        <w:br w:type="textWrapping"/>
+      </w:r>
+      <w:r>
+        <w:rPr>
+          <w:rStyle w:val="NormalTok"/>
+        </w:rPr>
+        <w:t xml:space="preserve">scen.df</w:t>
+      </w:r>
+      <w:r>
+        <w:rPr>
+          <w:rStyle w:val="OperatorTok"/>
+        </w:rPr>
+        <w:t xml:space="preserve">$</w:t>
+      </w:r>
+      <w:r>
+        <w:rPr>
+          <w:rStyle w:val="NormalTok"/>
+        </w:rPr>
+        <w:t xml:space="preserve">basename &lt;-</w:t>
+      </w:r>
+      <w:r>
+        <w:rPr>
+          <w:rStyle w:val="StringTok"/>
+        </w:rPr>
+        <w:t xml:space="preserve"> </w:t>
+      </w:r>
+      <w:r>
+        <w:rPr>
+          <w:rStyle w:val="KeywordTok"/>
+        </w:rPr>
+        <w:t xml:space="preserve">paste0</w:t>
+      </w:r>
+      <w:r>
+        <w:rPr>
+          <w:rStyle w:val="NormalTok"/>
+        </w:rPr>
+        <w:t xml:space="preserve">(</w:t>
+      </w:r>
+      <w:r>
+        <w:rPr>
+          <w:rStyle w:val="StringTok"/>
+        </w:rPr>
+        <w:t xml:space="preserve">"SEIR_"</w:t>
+      </w:r>
+      <w:r>
+        <w:rPr>
+          <w:rStyle w:val="NormalTok"/>
+        </w:rPr>
+        <w:t xml:space="preserve">,scen.df</w:t>
+      </w:r>
+      <w:r>
+        <w:rPr>
+          <w:rStyle w:val="OperatorTok"/>
+        </w:rPr>
+        <w:t xml:space="preserve">$</w:t>
+      </w:r>
+      <w:r>
+        <w:rPr>
+          <w:rStyle w:val="NormalTok"/>
+        </w:rPr>
+        <w:t xml:space="preserve">state,</w:t>
+      </w:r>
+      <w:r>
+        <w:rPr>
+          <w:rStyle w:val="StringTok"/>
+        </w:rPr>
+        <w:t xml:space="preserve">"_"</w:t>
+      </w:r>
+      <w:r>
+        <w:rPr>
+          <w:rStyle w:val="NormalTok"/>
+        </w:rPr>
+        <w:t xml:space="preserve">,scen.df</w:t>
+      </w:r>
+      <w:r>
+        <w:rPr>
+          <w:rStyle w:val="OperatorTok"/>
+        </w:rPr>
+        <w:t xml:space="preserve">$</w:t>
+      </w:r>
+      <w:r>
+        <w:rPr>
+          <w:rStyle w:val="NormalTok"/>
+        </w:rPr>
+        <w:t xml:space="preserve">scenarioname,</w:t>
+      </w:r>
+      <w:r>
+        <w:rPr>
+          <w:rStyle w:val="StringTok"/>
+        </w:rPr>
+        <w:t xml:space="preserve">".quantiles.csv"</w:t>
+      </w:r>
+      <w:r>
+        <w:rPr>
+          <w:rStyle w:val="NormalTok"/>
+        </w:rPr>
+        <w:t xml:space="preserve">)</w:t>
+      </w:r>
+      <w:r>
+        <w:br w:type="textWrapping"/>
+      </w:r>
+      <w:r>
+        <w:rPr>
+          <w:rStyle w:val="NormalTok"/>
+        </w:rPr>
+        <w:t xml:space="preserve">scen.df</w:t>
+      </w:r>
+      <w:r>
+        <w:rPr>
+          <w:rStyle w:val="OperatorTok"/>
+        </w:rPr>
+        <w:t xml:space="preserve">$</w:t>
+      </w:r>
+      <w:r>
+        <w:rPr>
+          <w:rStyle w:val="NormalTok"/>
+        </w:rPr>
+        <w:t xml:space="preserve">scenariodesc &lt;-</w:t>
+      </w:r>
+      <w:r>
+        <w:rPr>
+          <w:rStyle w:val="StringTok"/>
+        </w:rPr>
+        <w:t xml:space="preserve"> </w:t>
+      </w:r>
+      <w:r>
+        <w:rPr>
+          <w:rStyle w:val="KeywordTok"/>
+        </w:rPr>
+        <w:t xml:space="preserve">paste0</w:t>
+      </w:r>
+      <w:r>
+        <w:rPr>
+          <w:rStyle w:val="NormalTok"/>
+        </w:rPr>
+        <w:t xml:space="preserve">(scen.df</w:t>
+      </w:r>
+      <w:r>
+        <w:rPr>
+          <w:rStyle w:val="OperatorTok"/>
+        </w:rPr>
+        <w:t xml:space="preserve">$</w:t>
+      </w:r>
+      <w:r>
+        <w:rPr>
+          <w:rStyle w:val="NormalTok"/>
+        </w:rPr>
+        <w:t xml:space="preserve">mu_C,</w:t>
+      </w:r>
+      <w:r>
+        <w:rPr>
+          <w:rStyle w:val="StringTok"/>
+        </w:rPr>
+        <w:t xml:space="preserve">"X Contact Tracing, "</w:t>
+      </w:r>
+      <w:r>
+        <w:rPr>
+          <w:rStyle w:val="NormalTok"/>
+        </w:rPr>
+        <w:t xml:space="preserve">,</w:t>
+      </w:r>
+      <w:r>
+        <w:br w:type="textWrapping"/>
+      </w:r>
+      <w:r>
+        <w:rPr>
+          <w:rStyle w:val="NormalTok"/>
+        </w:rPr>
+        <w:t xml:space="preserve">                               scen.df</w:t>
+      </w:r>
+      <w:r>
+        <w:rPr>
+          <w:rStyle w:val="OperatorTok"/>
+        </w:rPr>
+        <w:t xml:space="preserve">$</w:t>
+      </w:r>
+      <w:r>
+        <w:rPr>
+          <w:rStyle w:val="NormalTok"/>
+        </w:rPr>
+        <w:t xml:space="preserve">mu_Lambda,</w:t>
+      </w:r>
+      <w:r>
+        <w:rPr>
+          <w:rStyle w:val="StringTok"/>
+        </w:rPr>
+        <w:t xml:space="preserve">"X Testing, Current"</w:t>
+      </w:r>
+      <w:r>
+        <w:rPr>
+          <w:rStyle w:val="NormalTok"/>
+        </w:rPr>
+        <w:t xml:space="preserve">,</w:t>
+      </w:r>
+      <w:r>
+        <w:br w:type="textWrapping"/>
+      </w:r>
+      <w:r>
+        <w:rPr>
+          <w:rStyle w:val="NormalTok"/>
+        </w:rPr>
+        <w:t xml:space="preserve">                                </w:t>
+      </w:r>
+      <w:r>
+        <w:rPr>
+          <w:rStyle w:val="KeywordTok"/>
+        </w:rPr>
+        <w:t xml:space="preserve">ifelse</w:t>
+      </w:r>
+      <w:r>
+        <w:rPr>
+          <w:rStyle w:val="NormalTok"/>
+        </w:rPr>
+        <w:t xml:space="preserve">(scen.df</w:t>
+      </w:r>
+      <w:r>
+        <w:rPr>
+          <w:rStyle w:val="OperatorTok"/>
+        </w:rPr>
+        <w:t xml:space="preserve">$</w:t>
+      </w:r>
+      <w:r>
+        <w:rPr>
+          <w:rStyle w:val="NormalTok"/>
+        </w:rPr>
+        <w:t xml:space="preserve">DeltaDelta</w:t>
+      </w:r>
+      <w:r>
+        <w:rPr>
+          <w:rStyle w:val="OperatorTok"/>
+        </w:rPr>
+        <w:t xml:space="preserve">&gt;</w:t>
+      </w:r>
+      <w:r>
+        <w:rPr>
+          <w:rStyle w:val="DecValTok"/>
+        </w:rPr>
+        <w:t xml:space="preserve">0</w:t>
+      </w:r>
+      <w:r>
+        <w:rPr>
+          <w:rStyle w:val="NormalTok"/>
+        </w:rPr>
+        <w:t xml:space="preserve">,</w:t>
+      </w:r>
+      <w:r>
+        <w:br w:type="textWrapping"/>
+      </w:r>
+      <w:r>
+        <w:rPr>
+          <w:rStyle w:val="NormalTok"/>
+        </w:rPr>
+        <w:t xml:space="preserve">                                       </w:t>
+      </w:r>
+      <w:r>
+        <w:rPr>
+          <w:rStyle w:val="KeywordTok"/>
+        </w:rPr>
+        <w:t xml:space="preserve">paste0</w:t>
+      </w:r>
+      <w:r>
+        <w:rPr>
+          <w:rStyle w:val="NormalTok"/>
+        </w:rPr>
+        <w:t xml:space="preserve">(</w:t>
+      </w:r>
+      <w:r>
+        <w:rPr>
+          <w:rStyle w:val="StringTok"/>
+        </w:rPr>
+        <w:t xml:space="preserve">"+"</w:t>
+      </w:r>
+      <w:r>
+        <w:rPr>
+          <w:rStyle w:val="NormalTok"/>
+        </w:rPr>
+        <w:t xml:space="preserve">,</w:t>
+      </w:r>
+      <w:r>
+        <w:rPr>
+          <w:rStyle w:val="DecValTok"/>
+        </w:rPr>
+        <w:t xml:space="preserve">100</w:t>
+      </w:r>
+      <w:r>
+        <w:rPr>
+          <w:rStyle w:val="OperatorTok"/>
+        </w:rPr>
+        <w:t xml:space="preserve">*</w:t>
+      </w:r>
+      <w:r>
+        <w:rPr>
+          <w:rStyle w:val="NormalTok"/>
+        </w:rPr>
+        <w:t xml:space="preserve">scen.df</w:t>
+      </w:r>
+      <w:r>
+        <w:rPr>
+          <w:rStyle w:val="OperatorTok"/>
+        </w:rPr>
+        <w:t xml:space="preserve">$</w:t>
+      </w:r>
+      <w:r>
+        <w:rPr>
+          <w:rStyle w:val="NormalTok"/>
+        </w:rPr>
+        <w:t xml:space="preserve">DeltaDelta,</w:t>
+      </w:r>
+      <w:r>
+        <w:rPr>
+          <w:rStyle w:val="StringTok"/>
+        </w:rPr>
+        <w:t xml:space="preserve">"%"</w:t>
+      </w:r>
+      <w:r>
+        <w:rPr>
+          <w:rStyle w:val="NormalTok"/>
+        </w:rPr>
+        <w:t xml:space="preserve">),</w:t>
+      </w:r>
+      <w:r>
+        <w:br w:type="textWrapping"/>
+      </w:r>
+      <w:r>
+        <w:rPr>
+          <w:rStyle w:val="NormalTok"/>
+        </w:rPr>
+        <w:t xml:space="preserve">                                       </w:t>
+      </w:r>
+      <w:r>
+        <w:rPr>
+          <w:rStyle w:val="KeywordTok"/>
+        </w:rPr>
+        <w:t xml:space="preserve">ifelse</w:t>
+      </w:r>
+      <w:r>
+        <w:rPr>
+          <w:rStyle w:val="NormalTok"/>
+        </w:rPr>
+        <w:t xml:space="preserve">(scen.df</w:t>
+      </w:r>
+      <w:r>
+        <w:rPr>
+          <w:rStyle w:val="OperatorTok"/>
+        </w:rPr>
+        <w:t xml:space="preserve">$</w:t>
+      </w:r>
+      <w:r>
+        <w:rPr>
+          <w:rStyle w:val="NormalTok"/>
+        </w:rPr>
+        <w:t xml:space="preserve">DeltaDelta</w:t>
+      </w:r>
+      <w:r>
+        <w:rPr>
+          <w:rStyle w:val="OperatorTok"/>
+        </w:rPr>
+        <w:t xml:space="preserve">&lt;</w:t>
+      </w:r>
+      <w:r>
+        <w:rPr>
+          <w:rStyle w:val="DecValTok"/>
+        </w:rPr>
+        <w:t xml:space="preserve">0</w:t>
+      </w:r>
+      <w:r>
+        <w:rPr>
+          <w:rStyle w:val="NormalTok"/>
+        </w:rPr>
+        <w:t xml:space="preserve">,</w:t>
+      </w:r>
+      <w:r>
+        <w:br w:type="textWrapping"/>
+      </w:r>
+      <w:r>
+        <w:rPr>
+          <w:rStyle w:val="NormalTok"/>
+        </w:rPr>
+        <w:t xml:space="preserve">                                              </w:t>
+      </w:r>
+      <w:r>
+        <w:rPr>
+          <w:rStyle w:val="KeywordTok"/>
+        </w:rPr>
+        <w:t xml:space="preserve">paste0</w:t>
+      </w:r>
+      <w:r>
+        <w:rPr>
+          <w:rStyle w:val="NormalTok"/>
+        </w:rPr>
+        <w:t xml:space="preserve">(</w:t>
+      </w:r>
+      <w:r>
+        <w:rPr>
+          <w:rStyle w:val="DecValTok"/>
+        </w:rPr>
+        <w:t xml:space="preserve">100</w:t>
+      </w:r>
+      <w:r>
+        <w:rPr>
+          <w:rStyle w:val="OperatorTok"/>
+        </w:rPr>
+        <w:t xml:space="preserve">*</w:t>
+      </w:r>
+      <w:r>
+        <w:rPr>
+          <w:rStyle w:val="NormalTok"/>
+        </w:rPr>
+        <w:t xml:space="preserve">scen.df</w:t>
+      </w:r>
+      <w:r>
+        <w:rPr>
+          <w:rStyle w:val="OperatorTok"/>
+        </w:rPr>
+        <w:t xml:space="preserve">$</w:t>
+      </w:r>
+      <w:r>
+        <w:rPr>
+          <w:rStyle w:val="NormalTok"/>
+        </w:rPr>
+        <w:t xml:space="preserve">DeltaDelta,</w:t>
+      </w:r>
+      <w:r>
+        <w:rPr>
+          <w:rStyle w:val="StringTok"/>
+        </w:rPr>
+        <w:t xml:space="preserve">"%"</w:t>
+      </w:r>
+      <w:r>
+        <w:rPr>
+          <w:rStyle w:val="NormalTok"/>
+        </w:rPr>
+        <w:t xml:space="preserve">),</w:t>
+      </w:r>
+      <w:r>
+        <w:br w:type="textWrapping"/>
+      </w:r>
+      <w:r>
+        <w:rPr>
+          <w:rStyle w:val="NormalTok"/>
+        </w:rPr>
+        <w:t xml:space="preserve">                                              </w:t>
+      </w:r>
+      <w:r>
+        <w:rPr>
+          <w:rStyle w:val="StringTok"/>
+        </w:rPr>
+        <w:t xml:space="preserve">""</w:t>
+      </w:r>
+      <w:r>
+        <w:rPr>
+          <w:rStyle w:val="NormalTok"/>
+        </w:rPr>
+        <w:t xml:space="preserve">)),</w:t>
+      </w:r>
+      <w:r>
+        <w:br w:type="textWrapping"/>
+      </w:r>
+      <w:r>
+        <w:rPr>
+          <w:rStyle w:val="NormalTok"/>
+        </w:rPr>
+        <w:t xml:space="preserve">                               </w:t>
+      </w:r>
+      <w:r>
+        <w:rPr>
+          <w:rStyle w:val="StringTok"/>
+        </w:rPr>
+        <w:t xml:space="preserve">" Reopening"</w:t>
+      </w:r>
+      <w:r>
+        <w:rPr>
+          <w:rStyle w:val="NormalTok"/>
+        </w:rPr>
+        <w:t xml:space="preserve">)</w:t>
+      </w:r>
+      <w:r>
+        <w:br w:type="textWrapping"/>
+      </w:r>
+      <w:r>
+        <w:rPr>
+          <w:rStyle w:val="NormalTok"/>
+        </w:rPr>
+        <w:t xml:space="preserve">scen.df</w:t>
+      </w:r>
+      <w:r>
+        <w:rPr>
+          <w:rStyle w:val="OperatorTok"/>
+        </w:rPr>
+        <w:t xml:space="preserve">$</w:t>
+      </w:r>
+      <w:r>
+        <w:rPr>
+          <w:rStyle w:val="NormalTok"/>
+        </w:rPr>
+        <w:t xml:space="preserve">scenfactor &lt;-</w:t>
+      </w:r>
+      <w:r>
+        <w:rPr>
+          <w:rStyle w:val="StringTok"/>
+        </w:rPr>
+        <w:t xml:space="preserve"> </w:t>
+      </w:r>
+      <w:r>
+        <w:rPr>
+          <w:rStyle w:val="KeywordTok"/>
+        </w:rPr>
+        <w:t xml:space="preserve">factor</w:t>
+      </w:r>
+      <w:r>
+        <w:rPr>
+          <w:rStyle w:val="NormalTok"/>
+        </w:rPr>
+        <w:t xml:space="preserve">(scen.df</w:t>
+      </w:r>
+      <w:r>
+        <w:rPr>
+          <w:rStyle w:val="OperatorTok"/>
+        </w:rPr>
+        <w:t xml:space="preserve">$</w:t>
+      </w:r>
+      <w:r>
+        <w:rPr>
+          <w:rStyle w:val="NormalTok"/>
+        </w:rPr>
+        <w:t xml:space="preserve">scenariodesc,</w:t>
+      </w:r>
+      <w:r>
+        <w:br w:type="textWrapping"/>
+      </w:r>
+      <w:r>
+        <w:rPr>
+          <w:rStyle w:val="NormalTok"/>
+        </w:rPr>
+        <w:t xml:space="preserve">                             </w:t>
+      </w:r>
+      <w:r>
+        <w:rPr>
+          <w:rStyle w:val="DataTypeTok"/>
+        </w:rPr>
+        <w:t xml:space="preserve">levels=</w:t>
+      </w:r>
+      <w:r>
+        <w:rPr>
+          <w:rStyle w:val="KeywordTok"/>
+        </w:rPr>
+        <w:t xml:space="preserve">head</w:t>
+      </w:r>
+      <w:r>
+        <w:rPr>
+          <w:rStyle w:val="NormalTok"/>
+        </w:rPr>
+        <w:t xml:space="preserve">(scen.df</w:t>
+      </w:r>
+      <w:r>
+        <w:rPr>
+          <w:rStyle w:val="OperatorTok"/>
+        </w:rPr>
+        <w:t xml:space="preserve">$</w:t>
+      </w:r>
+      <w:r>
+        <w:rPr>
+          <w:rStyle w:val="NormalTok"/>
+        </w:rPr>
+        <w:t xml:space="preserve">scenariodesc,</w:t>
+      </w:r>
+      <w:r>
+        <w:rPr>
+          <w:rStyle w:val="DecValTok"/>
+        </w:rPr>
+        <w:t xml:space="preserve">20</w:t>
+      </w:r>
+      <w:r>
+        <w:rPr>
+          <w:rStyle w:val="NormalTok"/>
+        </w:rPr>
+        <w:t xml:space="preserve">))</w:t>
+      </w:r>
+      <w:r>
+        <w:br w:type="textWrapping"/>
+      </w:r>
+      <w:r>
+        <w:rPr>
+          <w:rStyle w:val="NormalTok"/>
+        </w:rPr>
+        <w:t xml:space="preserve">allscendat &lt;-</w:t>
+      </w:r>
+      <w:r>
+        <w:rPr>
+          <w:rStyle w:val="KeywordTok"/>
+        </w:rPr>
+        <w:t xml:space="preserve">data.frame</w:t>
+      </w:r>
+      <w:r>
+        <w:rPr>
+          <w:rStyle w:val="NormalTok"/>
+        </w:rPr>
+        <w:t xml:space="preserve">()</w:t>
+      </w:r>
+      <w:r>
+        <w:br w:type="textWrapping"/>
+      </w:r>
+      <w:r>
+        <w:rPr>
+          <w:rStyle w:val="ControlFlowTok"/>
+        </w:rPr>
+        <w:t xml:space="preserve">for</w:t>
+      </w:r>
+      <w:r>
+        <w:rPr>
+          <w:rStyle w:val="NormalTok"/>
+        </w:rPr>
+        <w:t xml:space="preserve"> (k </w:t>
+      </w:r>
+      <w:r>
+        <w:rPr>
+          <w:rStyle w:val="ControlFlowTok"/>
+        </w:rPr>
+        <w:t xml:space="preserve">in</w:t>
+      </w:r>
+      <w:r>
+        <w:rPr>
+          <w:rStyle w:val="NormalTok"/>
+        </w:rPr>
+        <w:t xml:space="preserve"> </w:t>
+      </w:r>
+      <w:r>
+        <w:rPr>
+          <w:rStyle w:val="DecValTok"/>
+        </w:rPr>
+        <w:t xml:space="preserve">1</w:t>
+      </w:r>
+      <w:r>
+        <w:rPr>
+          <w:rStyle w:val="OperatorTok"/>
+        </w:rPr>
+        <w:t xml:space="preserve">:</w:t>
+      </w:r>
+      <w:r>
+        <w:rPr>
+          <w:rStyle w:val="KeywordTok"/>
+        </w:rPr>
+        <w:t xml:space="preserve">nrow</w:t>
+      </w:r>
+      <w:r>
+        <w:rPr>
+          <w:rStyle w:val="NormalTok"/>
+        </w:rPr>
+        <w:t xml:space="preserve">(scen.df)) {</w:t>
+      </w:r>
+      <w:r>
+        <w:br w:type="textWrapping"/>
+      </w:r>
+      <w:r>
+        <w:rPr>
+          <w:rStyle w:val="NormalTok"/>
+        </w:rPr>
+        <w:t xml:space="preserve">  scenrow &lt;-</w:t>
+      </w:r>
+      <w:r>
+        <w:rPr>
+          <w:rStyle w:val="StringTok"/>
+        </w:rPr>
+        <w:t xml:space="preserve"> </w:t>
+      </w:r>
+      <w:r>
+        <w:rPr>
+          <w:rStyle w:val="NormalTok"/>
+        </w:rPr>
+        <w:t xml:space="preserve">scen.df[k,]</w:t>
+      </w:r>
+      <w:r>
+        <w:br w:type="textWrapping"/>
+      </w:r>
+      <w:r>
+        <w:rPr>
+          <w:rStyle w:val="NormalTok"/>
+        </w:rPr>
+        <w:t xml:space="preserve">  statenow &lt;-</w:t>
+      </w:r>
+      <w:r>
+        <w:rPr>
+          <w:rStyle w:val="StringTok"/>
+        </w:rPr>
+        <w:t xml:space="preserve"> </w:t>
+      </w:r>
+      <w:r>
+        <w:rPr>
+          <w:rStyle w:val="NormalTok"/>
+        </w:rPr>
+        <w:t xml:space="preserve">scenrow</w:t>
+      </w:r>
+      <w:r>
+        <w:rPr>
+          <w:rStyle w:val="OperatorTok"/>
+        </w:rPr>
+        <w:t xml:space="preserve">$</w:t>
+      </w:r>
+      <w:r>
+        <w:rPr>
+          <w:rStyle w:val="NormalTok"/>
+        </w:rPr>
+        <w:t xml:space="preserve">state</w:t>
+      </w:r>
+      <w:r>
+        <w:br w:type="textWrapping"/>
+      </w:r>
+      <w:r>
+        <w:rPr>
+          <w:rStyle w:val="NormalTok"/>
+        </w:rPr>
+        <w:t xml:space="preserve">  popnow &lt;-</w:t>
+      </w:r>
+      <w:r>
+        <w:rPr>
+          <w:rStyle w:val="StringTok"/>
+        </w:rPr>
+        <w:t xml:space="preserve"> </w:t>
+      </w:r>
+      <w:r>
+        <w:rPr>
+          <w:rStyle w:val="NormalTok"/>
+        </w:rPr>
+        <w:t xml:space="preserve">fips_table[statenow,</w:t>
+      </w:r>
+      <w:r>
+        <w:rPr>
+          <w:rStyle w:val="StringTok"/>
+        </w:rPr>
+        <w:t xml:space="preserve">"pop"</w:t>
+      </w:r>
+      <w:r>
+        <w:rPr>
+          <w:rStyle w:val="NormalTok"/>
+        </w:rPr>
+        <w:t xml:space="preserve">]</w:t>
+      </w:r>
+      <w:r>
+        <w:br w:type="textWrapping"/>
+      </w:r>
+      <w:r>
+        <w:rPr>
+          <w:rStyle w:val="NormalTok"/>
+        </w:rPr>
+        <w:t xml:space="preserve">  csvfile &lt;-</w:t>
+      </w:r>
+      <w:r>
+        <w:rPr>
+          <w:rStyle w:val="StringTok"/>
+        </w:rPr>
+        <w:t xml:space="preserve"> </w:t>
+      </w:r>
+      <w:r>
+        <w:rPr>
+          <w:rStyle w:val="KeywordTok"/>
+        </w:rPr>
+        <w:t xml:space="preserve">file.path</w:t>
+      </w:r>
+      <w:r>
+        <w:rPr>
+          <w:rStyle w:val="NormalTok"/>
+        </w:rPr>
+        <w:t xml:space="preserve">(folder,statenow,scenrow</w:t>
+      </w:r>
+      <w:r>
+        <w:rPr>
+          <w:rStyle w:val="OperatorTok"/>
+        </w:rPr>
+        <w:t xml:space="preserve">$</w:t>
+      </w:r>
+      <w:r>
+        <w:rPr>
+          <w:rStyle w:val="NormalTok"/>
+        </w:rPr>
+        <w:t xml:space="preserve">basename)</w:t>
+      </w:r>
+      <w:r>
+        <w:br w:type="textWrapping"/>
+      </w:r>
+      <w:r>
+        <w:rPr>
+          <w:rStyle w:val="NormalTok"/>
+        </w:rPr>
+        <w:t xml:space="preserve">  scendat &lt;-</w:t>
+      </w:r>
+      <w:r>
+        <w:rPr>
+          <w:rStyle w:val="StringTok"/>
+        </w:rPr>
+        <w:t xml:space="preserve"> </w:t>
+      </w:r>
+      <w:r>
+        <w:rPr>
+          <w:rStyle w:val="KeywordTok"/>
+        </w:rPr>
+        <w:t xml:space="preserve">read.csv</w:t>
+      </w:r>
+      <w:r>
+        <w:rPr>
+          <w:rStyle w:val="NormalTok"/>
+        </w:rPr>
+        <w:t xml:space="preserve">(csvfile,</w:t>
+      </w:r>
+      <w:r>
+        <w:rPr>
+          <w:rStyle w:val="DataTypeTok"/>
+        </w:rPr>
+        <w:t xml:space="preserve">as.is=</w:t>
+      </w:r>
+      <w:r>
+        <w:rPr>
+          <w:rStyle w:val="OtherTok"/>
+        </w:rPr>
+        <w:t xml:space="preserve">TRUE</w:t>
+      </w:r>
+      <w:r>
+        <w:rPr>
+          <w:rStyle w:val="NormalTok"/>
+        </w:rPr>
+        <w:t xml:space="preserve">)</w:t>
+      </w:r>
+      <w:r>
+        <w:br w:type="textWrapping"/>
+      </w:r>
+      <w:r>
+        <w:rPr>
+          <w:rStyle w:val="NormalTok"/>
+        </w:rPr>
+        <w:t xml:space="preserve">  scendat</w:t>
+      </w:r>
+      <w:r>
+        <w:rPr>
+          <w:rStyle w:val="OperatorTok"/>
+        </w:rPr>
+        <w:t xml:space="preserve">$</w:t>
+      </w:r>
+      <w:r>
+        <w:rPr>
+          <w:rStyle w:val="NormalTok"/>
+        </w:rPr>
+        <w:t xml:space="preserve">state &lt;-</w:t>
+      </w:r>
+      <w:r>
+        <w:rPr>
+          <w:rStyle w:val="StringTok"/>
+        </w:rPr>
+        <w:t xml:space="preserve"> </w:t>
+      </w:r>
+      <w:r>
+        <w:rPr>
+          <w:rStyle w:val="NormalTok"/>
+        </w:rPr>
+        <w:t xml:space="preserve">statenow</w:t>
+      </w:r>
+      <w:r>
+        <w:br w:type="textWrapping"/>
+      </w:r>
+      <w:r>
+        <w:rPr>
+          <w:rStyle w:val="NormalTok"/>
+        </w:rPr>
+        <w:t xml:space="preserve">  scendat</w:t>
+      </w:r>
+      <w:r>
+        <w:rPr>
+          <w:rStyle w:val="OperatorTok"/>
+        </w:rPr>
+        <w:t xml:space="preserve">$</w:t>
+      </w:r>
+      <w:r>
+        <w:rPr>
+          <w:rStyle w:val="NormalTok"/>
+        </w:rPr>
+        <w:t xml:space="preserve">Output_Var[scendat</w:t>
+      </w:r>
+      <w:r>
+        <w:rPr>
+          <w:rStyle w:val="OperatorTok"/>
+        </w:rPr>
+        <w:t xml:space="preserve">$</w:t>
+      </w:r>
+      <w:r>
+        <w:rPr>
+          <w:rStyle w:val="NormalTok"/>
+        </w:rPr>
+        <w:t xml:space="preserve">Output_Var</w:t>
+      </w:r>
+      <w:r>
+        <w:rPr>
+          <w:rStyle w:val="OperatorTok"/>
+        </w:rPr>
+        <w:t xml:space="preserve">==</w:t>
+      </w:r>
+      <w:r>
+        <w:rPr>
+          <w:rStyle w:val="StringTok"/>
+        </w:rPr>
+        <w:t xml:space="preserve">"CumDeath"</w:t>
+      </w:r>
+      <w:r>
+        <w:rPr>
+          <w:rStyle w:val="NormalTok"/>
+        </w:rPr>
+        <w:t xml:space="preserve">] &lt;-</w:t>
+      </w:r>
+      <w:r>
+        <w:rPr>
+          <w:rStyle w:val="StringTok"/>
+        </w:rPr>
+        <w:t xml:space="preserve"> "CumulativeConfirmedDeaths"</w:t>
+      </w:r>
+      <w:r>
+        <w:br w:type="textWrapping"/>
+      </w:r>
+      <w:r>
+        <w:rPr>
+          <w:rStyle w:val="NormalTok"/>
+        </w:rPr>
+        <w:t xml:space="preserve">  scendat</w:t>
+      </w:r>
+      <w:r>
+        <w:rPr>
+          <w:rStyle w:val="OperatorTok"/>
+        </w:rPr>
+        <w:t xml:space="preserve">$</w:t>
+      </w:r>
+      <w:r>
+        <w:rPr>
+          <w:rStyle w:val="NormalTok"/>
+        </w:rPr>
+        <w:t xml:space="preserve">Output_Var[scendat</w:t>
+      </w:r>
+      <w:r>
+        <w:rPr>
+          <w:rStyle w:val="OperatorTok"/>
+        </w:rPr>
+        <w:t xml:space="preserve">$</w:t>
+      </w:r>
+      <w:r>
+        <w:rPr>
+          <w:rStyle w:val="NormalTok"/>
+        </w:rPr>
+        <w:t xml:space="preserve">Output_Var</w:t>
+      </w:r>
+      <w:r>
+        <w:rPr>
+          <w:rStyle w:val="OperatorTok"/>
+        </w:rPr>
+        <w:t xml:space="preserve">==</w:t>
+      </w:r>
+      <w:r>
+        <w:rPr>
+          <w:rStyle w:val="StringTok"/>
+        </w:rPr>
+        <w:t xml:space="preserve">"CumPosTest"</w:t>
+      </w:r>
+      <w:r>
+        <w:rPr>
+          <w:rStyle w:val="NormalTok"/>
+        </w:rPr>
+        <w:t xml:space="preserve">] &lt;-</w:t>
+      </w:r>
+      <w:r>
+        <w:rPr>
+          <w:rStyle w:val="StringTok"/>
+        </w:rPr>
+        <w:t xml:space="preserve"> "CumulativeReportedCases"</w:t>
+      </w:r>
+      <w:r>
+        <w:br w:type="textWrapping"/>
+      </w:r>
+      <w:r>
+        <w:rPr>
+          <w:rStyle w:val="NormalTok"/>
+        </w:rPr>
+        <w:t xml:space="preserve">  scendat</w:t>
+      </w:r>
+      <w:r>
+        <w:rPr>
+          <w:rStyle w:val="OperatorTok"/>
+        </w:rPr>
+        <w:t xml:space="preserve">$</w:t>
+      </w:r>
+      <w:r>
+        <w:rPr>
+          <w:rStyle w:val="NormalTok"/>
+        </w:rPr>
+        <w:t xml:space="preserve">Date &lt;-</w:t>
+      </w:r>
+      <w:r>
+        <w:rPr>
+          <w:rStyle w:val="StringTok"/>
+        </w:rPr>
+        <w:t xml:space="preserve"> </w:t>
+      </w:r>
+      <w:r>
+        <w:rPr>
+          <w:rStyle w:val="KeywordTok"/>
+        </w:rPr>
+        <w:t xml:space="preserve">as.Date</w:t>
+      </w:r>
+      <w:r>
+        <w:rPr>
+          <w:rStyle w:val="NormalTok"/>
+        </w:rPr>
+        <w:t xml:space="preserve">(scendat</w:t>
+      </w:r>
+      <w:r>
+        <w:rPr>
+          <w:rStyle w:val="OperatorTok"/>
+        </w:rPr>
+        <w:t xml:space="preserve">$</w:t>
+      </w:r>
+      <w:r>
+        <w:rPr>
+          <w:rStyle w:val="NormalTok"/>
+        </w:rPr>
+        <w:t xml:space="preserve">Time</w:t>
+      </w:r>
+      <w:r>
+        <w:rPr>
+          <w:rStyle w:val="OperatorTok"/>
+        </w:rPr>
+        <w:t xml:space="preserve">+</w:t>
+      </w:r>
+      <w:r>
+        <w:rPr>
+          <w:rStyle w:val="DecValTok"/>
+        </w:rPr>
+        <w:t xml:space="preserve">60</w:t>
+      </w:r>
+      <w:r>
+        <w:rPr>
+          <w:rStyle w:val="NormalTok"/>
+        </w:rPr>
+        <w:t xml:space="preserve">,</w:t>
+      </w:r>
+      <w:r>
+        <w:rPr>
+          <w:rStyle w:val="DataTypeTok"/>
+        </w:rPr>
+        <w:t xml:space="preserve">origin=</w:t>
+      </w:r>
+      <w:r>
+        <w:rPr>
+          <w:rStyle w:val="KeywordTok"/>
+        </w:rPr>
+        <w:t xml:space="preserve">as.Date</w:t>
+      </w:r>
+      <w:r>
+        <w:rPr>
+          <w:rStyle w:val="NormalTok"/>
+        </w:rPr>
+        <w:t xml:space="preserve">(datezero))</w:t>
+      </w:r>
+      <w:r>
+        <w:br w:type="textWrapping"/>
+      </w:r>
+      <w:r>
+        <w:rPr>
+          <w:rStyle w:val="NormalTok"/>
+        </w:rPr>
+        <w:t xml:space="preserve">  scendat &lt;-</w:t>
+      </w:r>
+      <w:r>
+        <w:rPr>
+          <w:rStyle w:val="StringTok"/>
+        </w:rPr>
+        <w:t xml:space="preserve"> </w:t>
+      </w:r>
+      <w:r>
+        <w:rPr>
+          <w:rStyle w:val="KeywordTok"/>
+        </w:rPr>
+        <w:t xml:space="preserve">subset</w:t>
+      </w:r>
+      <w:r>
+        <w:rPr>
+          <w:rStyle w:val="NormalTok"/>
+        </w:rPr>
+        <w:t xml:space="preserve">(scendat,Date</w:t>
+      </w:r>
+      <w:r>
+        <w:rPr>
+          <w:rStyle w:val="OperatorTok"/>
+        </w:rPr>
+        <w:t xml:space="preserve">==</w:t>
+      </w:r>
+      <w:r>
+        <w:rPr>
+          <w:rStyle w:val="KeywordTok"/>
+        </w:rPr>
+        <w:t xml:space="preserve">max</w:t>
+      </w:r>
+      <w:r>
+        <w:rPr>
+          <w:rStyle w:val="NormalTok"/>
+        </w:rPr>
+        <w:t xml:space="preserve">(scendat</w:t>
+      </w:r>
+      <w:r>
+        <w:rPr>
+          <w:rStyle w:val="OperatorTok"/>
+        </w:rPr>
+        <w:t xml:space="preserve">$</w:t>
+      </w:r>
+      <w:r>
+        <w:rPr>
+          <w:rStyle w:val="NormalTok"/>
+        </w:rPr>
+        <w:t xml:space="preserve">Date) </w:t>
+      </w:r>
+      <w:r>
+        <w:rPr>
+          <w:rStyle w:val="OperatorTok"/>
+        </w:rPr>
+        <w:t xml:space="preserve">&amp;</w:t>
+      </w:r>
+      <w:r>
+        <w:rPr>
+          <w:rStyle w:val="StringTok"/>
+        </w:rPr>
+        <w:t xml:space="preserve"> </w:t>
+      </w:r>
+      <w:r>
+        <w:rPr>
+          <w:rStyle w:val="NormalTok"/>
+        </w:rPr>
+        <w:t xml:space="preserve">Output_Var </w:t>
+      </w:r>
+      <w:r>
+        <w:rPr>
+          <w:rStyle w:val="OperatorTok"/>
+        </w:rPr>
+        <w:t xml:space="preserve">%in%</w:t>
+      </w:r>
+      <w:r>
+        <w:rPr>
+          <w:rStyle w:val="StringTok"/>
+        </w:rPr>
+        <w:t xml:space="preserve"> </w:t>
+      </w:r>
+      <w:r>
+        <w:rPr>
+          <w:rStyle w:val="KeywordTok"/>
+        </w:rPr>
+        <w:t xml:space="preserve">c</w:t>
+      </w:r>
+      <w:r>
+        <w:rPr>
+          <w:rStyle w:val="NormalTok"/>
+        </w:rPr>
+        <w:t xml:space="preserve">(</w:t>
+      </w:r>
+      <w:r>
+        <w:br w:type="textWrapping"/>
+      </w:r>
+      <w:r>
+        <w:rPr>
+          <w:rStyle w:val="NormalTok"/>
+        </w:rPr>
+        <w:t xml:space="preserve">    </w:t>
+      </w:r>
+      <w:r>
+        <w:rPr>
+          <w:rStyle w:val="StringTok"/>
+        </w:rPr>
+        <w:t xml:space="preserve">"CumulativeConfirmedDeaths"</w:t>
+      </w:r>
+      <w:r>
+        <w:rPr>
+          <w:rStyle w:val="NormalTok"/>
+        </w:rPr>
+        <w:t xml:space="preserve">,</w:t>
+      </w:r>
+      <w:r>
+        <w:rPr>
+          <w:rStyle w:val="StringTok"/>
+        </w:rPr>
+        <w:t xml:space="preserve">"CumulativeReportedCases"</w:t>
+      </w:r>
+      <w:r>
+        <w:br w:type="textWrapping"/>
+      </w:r>
+      <w:r>
+        <w:rPr>
+          <w:rStyle w:val="NormalTok"/>
+        </w:rPr>
+        <w:t xml:space="preserve">  ))</w:t>
+      </w:r>
+      <w:r>
+        <w:br w:type="textWrapping"/>
+      </w:r>
+      <w:r>
+        <w:rPr>
+          <w:rStyle w:val="NormalTok"/>
+        </w:rPr>
+        <w:t xml:space="preserve">  scendat</w:t>
+      </w:r>
+      <w:r>
+        <w:rPr>
+          <w:rStyle w:val="OperatorTok"/>
+        </w:rPr>
+        <w:t xml:space="preserve">$</w:t>
+      </w:r>
+      <w:r>
+        <w:rPr>
+          <w:rStyle w:val="NormalTok"/>
+        </w:rPr>
+        <w:t xml:space="preserve">mu_C &lt;-</w:t>
+      </w:r>
+      <w:r>
+        <w:rPr>
+          <w:rStyle w:val="StringTok"/>
+        </w:rPr>
+        <w:t xml:space="preserve"> </w:t>
+      </w:r>
+      <w:r>
+        <w:rPr>
+          <w:rStyle w:val="NormalTok"/>
+        </w:rPr>
+        <w:t xml:space="preserve">scenrow</w:t>
+      </w:r>
+      <w:r>
+        <w:rPr>
+          <w:rStyle w:val="OperatorTok"/>
+        </w:rPr>
+        <w:t xml:space="preserve">$</w:t>
+      </w:r>
+      <w:r>
+        <w:rPr>
+          <w:rStyle w:val="NormalTok"/>
+        </w:rPr>
+        <w:t xml:space="preserve">mu_C</w:t>
+      </w:r>
+      <w:r>
+        <w:br w:type="textWrapping"/>
+      </w:r>
+      <w:r>
+        <w:rPr>
+          <w:rStyle w:val="NormalTok"/>
+        </w:rPr>
+        <w:t xml:space="preserve">  scendat</w:t>
+      </w:r>
+      <w:r>
+        <w:rPr>
+          <w:rStyle w:val="OperatorTok"/>
+        </w:rPr>
+        <w:t xml:space="preserve">$</w:t>
+      </w:r>
+      <w:r>
+        <w:rPr>
+          <w:rStyle w:val="NormalTok"/>
+        </w:rPr>
+        <w:t xml:space="preserve">mu_Lambda &lt;-</w:t>
+      </w:r>
+      <w:r>
+        <w:rPr>
+          <w:rStyle w:val="StringTok"/>
+        </w:rPr>
+        <w:t xml:space="preserve"> </w:t>
+      </w:r>
+      <w:r>
+        <w:rPr>
+          <w:rStyle w:val="NormalTok"/>
+        </w:rPr>
+        <w:t xml:space="preserve">scenrow</w:t>
+      </w:r>
+      <w:r>
+        <w:rPr>
+          <w:rStyle w:val="OperatorTok"/>
+        </w:rPr>
+        <w:t xml:space="preserve">$</w:t>
+      </w:r>
+      <w:r>
+        <w:rPr>
+          <w:rStyle w:val="NormalTok"/>
+        </w:rPr>
+        <w:t xml:space="preserve">mu_Lambda</w:t>
+      </w:r>
+      <w:r>
+        <w:br w:type="textWrapping"/>
+      </w:r>
+      <w:r>
+        <w:rPr>
+          <w:rStyle w:val="NormalTok"/>
+        </w:rPr>
+        <w:t xml:space="preserve">  scendat</w:t>
+      </w:r>
+      <w:r>
+        <w:rPr>
+          <w:rStyle w:val="OperatorTok"/>
+        </w:rPr>
+        <w:t xml:space="preserve">$</w:t>
+      </w:r>
+      <w:r>
+        <w:rPr>
+          <w:rStyle w:val="NormalTok"/>
+        </w:rPr>
+        <w:t xml:space="preserve">DeltaDelta &lt;-</w:t>
+      </w:r>
+      <w:r>
+        <w:rPr>
+          <w:rStyle w:val="StringTok"/>
+        </w:rPr>
+        <w:t xml:space="preserve"> </w:t>
+      </w:r>
+      <w:r>
+        <w:rPr>
+          <w:rStyle w:val="NormalTok"/>
+        </w:rPr>
+        <w:t xml:space="preserve">scenrow</w:t>
+      </w:r>
+      <w:r>
+        <w:rPr>
+          <w:rStyle w:val="OperatorTok"/>
+        </w:rPr>
+        <w:t xml:space="preserve">$</w:t>
+      </w:r>
+      <w:r>
+        <w:rPr>
+          <w:rStyle w:val="NormalTok"/>
+        </w:rPr>
+        <w:t xml:space="preserve">DeltaDelta</w:t>
+      </w:r>
+      <w:r>
+        <w:br w:type="textWrapping"/>
+      </w:r>
+      <w:r>
+        <w:rPr>
+          <w:rStyle w:val="NormalTok"/>
+        </w:rPr>
+        <w:t xml:space="preserve">  scendat</w:t>
+      </w:r>
+      <w:r>
+        <w:rPr>
+          <w:rStyle w:val="OperatorTok"/>
+        </w:rPr>
+        <w:t xml:space="preserve">$</w:t>
+      </w:r>
+      <w:r>
+        <w:rPr>
+          <w:rStyle w:val="NormalTok"/>
+        </w:rPr>
+        <w:t xml:space="preserve">scenariodesc &lt;-</w:t>
+      </w:r>
+      <w:r>
+        <w:rPr>
+          <w:rStyle w:val="StringTok"/>
+        </w:rPr>
+        <w:t xml:space="preserve"> </w:t>
+      </w:r>
+      <w:r>
+        <w:rPr>
+          <w:rStyle w:val="NormalTok"/>
+        </w:rPr>
+        <w:t xml:space="preserve">scenrow</w:t>
+      </w:r>
+      <w:r>
+        <w:rPr>
+          <w:rStyle w:val="OperatorTok"/>
+        </w:rPr>
+        <w:t xml:space="preserve">$</w:t>
+      </w:r>
+      <w:r>
+        <w:rPr>
+          <w:rStyle w:val="NormalTok"/>
+        </w:rPr>
+        <w:t xml:space="preserve">scenariodesc</w:t>
+      </w:r>
+      <w:r>
+        <w:br w:type="textWrapping"/>
+      </w:r>
+      <w:r>
+        <w:rPr>
+          <w:rStyle w:val="NormalTok"/>
+        </w:rPr>
+        <w:t xml:space="preserve">  scendat</w:t>
+      </w:r>
+      <w:r>
+        <w:rPr>
+          <w:rStyle w:val="OperatorTok"/>
+        </w:rPr>
+        <w:t xml:space="preserve">$</w:t>
+      </w:r>
+      <w:r>
+        <w:rPr>
+          <w:rStyle w:val="NormalTok"/>
+        </w:rPr>
+        <w:t xml:space="preserve">scenfactor &lt;-</w:t>
+      </w:r>
+      <w:r>
+        <w:rPr>
+          <w:rStyle w:val="StringTok"/>
+        </w:rPr>
+        <w:t xml:space="preserve"> </w:t>
+      </w:r>
+      <w:r>
+        <w:rPr>
+          <w:rStyle w:val="NormalTok"/>
+        </w:rPr>
+        <w:t xml:space="preserve">scenrow</w:t>
+      </w:r>
+      <w:r>
+        <w:rPr>
+          <w:rStyle w:val="OperatorTok"/>
+        </w:rPr>
+        <w:t xml:space="preserve">$</w:t>
+      </w:r>
+      <w:r>
+        <w:rPr>
+          <w:rStyle w:val="NormalTok"/>
+        </w:rPr>
+        <w:t xml:space="preserve">scenfactor</w:t>
+      </w:r>
+      <w:r>
+        <w:br w:type="textWrapping"/>
+      </w:r>
+      <w:r>
+        <w:rPr>
+          <w:rStyle w:val="NormalTok"/>
+        </w:rPr>
+        <w:t xml:space="preserve">  allscendat&lt;-</w:t>
+      </w:r>
+      <w:r>
+        <w:rPr>
+          <w:rStyle w:val="KeywordTok"/>
+        </w:rPr>
+        <w:t xml:space="preserve">rbind</w:t>
+      </w:r>
+      <w:r>
+        <w:rPr>
+          <w:rStyle w:val="NormalTok"/>
+        </w:rPr>
+        <w:t xml:space="preserve">(allscendat,scendat)</w:t>
+      </w:r>
+      <w:r>
+        <w:br w:type="textWrapping"/>
+      </w:r>
+      <w:r>
+        <w:rPr>
+          <w:rStyle w:val="NormalTok"/>
+        </w:rPr>
+        <w:t xml:space="preserve">}</w:t>
+      </w:r>
+      <w:r>
+        <w:br w:type="textWrapping"/>
+      </w:r>
+      <w:r>
+        <w:br w:type="textWrapping"/>
+      </w:r>
+      <w:r>
+        <w:rPr>
+          <w:rStyle w:val="NormalTok"/>
+        </w:rPr>
+        <w:t xml:space="preserve">allscendat.df&lt;-</w:t>
+      </w:r>
+      <w:r>
+        <w:rPr>
+          <w:rStyle w:val="KeywordTok"/>
+        </w:rPr>
+        <w:t xml:space="preserve">data.frame</w:t>
+      </w:r>
+      <w:r>
+        <w:rPr>
+          <w:rStyle w:val="NormalTok"/>
+        </w:rPr>
+        <w:t xml:space="preserve">()</w:t>
+      </w:r>
+      <w:r>
+        <w:br w:type="textWrapping"/>
+      </w:r>
+      <w:r>
+        <w:rPr>
+          <w:rStyle w:val="NormalTok"/>
+        </w:rPr>
+        <w:t xml:space="preserve">scendatnorm &lt;-</w:t>
+      </w:r>
+      <w:r>
+        <w:rPr>
+          <w:rStyle w:val="StringTok"/>
+        </w:rPr>
+        <w:t xml:space="preserve"> </w:t>
+      </w:r>
+      <w:r>
+        <w:rPr>
+          <w:rStyle w:val="KeywordTok"/>
+        </w:rPr>
+        <w:t xml:space="preserve">subset</w:t>
+      </w:r>
+      <w:r>
+        <w:rPr>
+          <w:rStyle w:val="NormalTok"/>
+        </w:rPr>
+        <w:t xml:space="preserve">(allscendat,scenfactor</w:t>
+      </w:r>
+      <w:r>
+        <w:rPr>
+          <w:rStyle w:val="OperatorTok"/>
+        </w:rPr>
+        <w:t xml:space="preserve">==</w:t>
+      </w:r>
+      <w:r>
+        <w:rPr>
+          <w:rStyle w:val="KeywordTok"/>
+        </w:rPr>
+        <w:t xml:space="preserve">levels</w:t>
+      </w:r>
+      <w:r>
+        <w:rPr>
+          <w:rStyle w:val="NormalTok"/>
+        </w:rPr>
+        <w:t xml:space="preserve">(allscendat</w:t>
+      </w:r>
+      <w:r>
+        <w:rPr>
+          <w:rStyle w:val="OperatorTok"/>
+        </w:rPr>
+        <w:t xml:space="preserve">$</w:t>
+      </w:r>
+      <w:r>
+        <w:rPr>
+          <w:rStyle w:val="NormalTok"/>
+        </w:rPr>
+        <w:t xml:space="preserve">scenfactor)[</w:t>
+      </w:r>
+      <w:r>
+        <w:rPr>
+          <w:rStyle w:val="DecValTok"/>
+        </w:rPr>
+        <w:t xml:space="preserve">1</w:t>
+      </w:r>
+      <w:r>
+        <w:rPr>
+          <w:rStyle w:val="NormalTok"/>
+        </w:rPr>
+        <w:t xml:space="preserve">])</w:t>
+      </w:r>
+      <w:r>
+        <w:br w:type="textWrapping"/>
+      </w:r>
+      <w:r>
+        <w:rPr>
+          <w:rStyle w:val="NormalTok"/>
+        </w:rPr>
+        <w:t xml:space="preserve">allscendat</w:t>
+      </w:r>
+      <w:r>
+        <w:rPr>
+          <w:rStyle w:val="OperatorTok"/>
+        </w:rPr>
+        <w:t xml:space="preserve">$</w:t>
+      </w:r>
+      <w:r>
+        <w:rPr>
+          <w:rStyle w:val="NormalTok"/>
+        </w:rPr>
+        <w:t xml:space="preserve">PctDiff &lt;-</w:t>
+      </w:r>
+      <w:r>
+        <w:rPr>
+          <w:rStyle w:val="StringTok"/>
+        </w:rPr>
+        <w:t xml:space="preserve"> </w:t>
+      </w:r>
+      <w:r>
+        <w:rPr>
+          <w:rStyle w:val="DecValTok"/>
+        </w:rPr>
+        <w:t xml:space="preserve">0</w:t>
+      </w:r>
+      <w:r>
+        <w:br w:type="textWrapping"/>
+      </w:r>
+      <w:r>
+        <w:rPr>
+          <w:rStyle w:val="KeywordTok"/>
+        </w:rPr>
+        <w:t xml:space="preserve">pdf</w:t>
+      </w:r>
+      <w:r>
+        <w:rPr>
+          <w:rStyle w:val="NormalTok"/>
+        </w:rPr>
+        <w:t xml:space="preserve">(</w:t>
+      </w:r>
+      <w:r>
+        <w:rPr>
+          <w:rStyle w:val="StringTok"/>
+        </w:rPr>
+        <w:t xml:space="preserve">"Fig_Scenarios_CumulPred_Oct01.pdf"</w:t>
+      </w:r>
+      <w:r>
+        <w:rPr>
+          <w:rStyle w:val="NormalTok"/>
+        </w:rPr>
+        <w:t xml:space="preserve">,</w:t>
+      </w:r>
+      <w:r>
+        <w:rPr>
+          <w:rStyle w:val="DataTypeTok"/>
+        </w:rPr>
+        <w:t xml:space="preserve">height=</w:t>
+      </w:r>
+      <w:r>
+        <w:rPr>
+          <w:rStyle w:val="DecValTok"/>
+        </w:rPr>
+        <w:t xml:space="preserve">6</w:t>
+      </w:r>
+      <w:r>
+        <w:rPr>
+          <w:rStyle w:val="NormalTok"/>
+        </w:rPr>
+        <w:t xml:space="preserve">,</w:t>
+      </w:r>
+      <w:r>
+        <w:rPr>
+          <w:rStyle w:val="DataTypeTok"/>
+        </w:rPr>
+        <w:t xml:space="preserve">width=</w:t>
+      </w:r>
+      <w:r>
+        <w:rPr>
+          <w:rStyle w:val="DecValTok"/>
+        </w:rPr>
+        <w:t xml:space="preserve">12</w:t>
+      </w:r>
+      <w:r>
+        <w:rPr>
+          <w:rStyle w:val="NormalTok"/>
+        </w:rPr>
+        <w:t xml:space="preserve">)</w:t>
+      </w:r>
+      <w:r>
+        <w:br w:type="textWrapping"/>
+      </w:r>
+      <w:r>
+        <w:rPr>
+          <w:rStyle w:val="ControlFlowTok"/>
+        </w:rPr>
+        <w:t xml:space="preserve">for</w:t>
+      </w:r>
+      <w:r>
+        <w:rPr>
+          <w:rStyle w:val="NormalTok"/>
+        </w:rPr>
+        <w:t xml:space="preserve"> (scenfactor.now </w:t>
+      </w:r>
+      <w:r>
+        <w:rPr>
+          <w:rStyle w:val="ControlFlowTok"/>
+        </w:rPr>
+        <w:t xml:space="preserve">in</w:t>
+      </w:r>
+      <w:r>
+        <w:rPr>
+          <w:rStyle w:val="NormalTok"/>
+        </w:rPr>
+        <w:t xml:space="preserve"> </w:t>
+      </w:r>
+      <w:r>
+        <w:rPr>
+          <w:rStyle w:val="KeywordTok"/>
+        </w:rPr>
+        <w:t xml:space="preserve">levels</w:t>
+      </w:r>
+      <w:r>
+        <w:rPr>
+          <w:rStyle w:val="NormalTok"/>
+        </w:rPr>
+        <w:t xml:space="preserve">(allscendat</w:t>
+      </w:r>
+      <w:r>
+        <w:rPr>
+          <w:rStyle w:val="OperatorTok"/>
+        </w:rPr>
+        <w:t xml:space="preserve">$</w:t>
+      </w:r>
+      <w:r>
+        <w:rPr>
+          <w:rStyle w:val="NormalTok"/>
+        </w:rPr>
+        <w:t xml:space="preserve">scenfactor)) {</w:t>
+      </w:r>
+      <w:r>
+        <w:br w:type="textWrapping"/>
+      </w:r>
+      <w:r>
+        <w:rPr>
+          <w:rStyle w:val="NormalTok"/>
+        </w:rPr>
+        <w:t xml:space="preserve">  scendat &lt;-</w:t>
+      </w:r>
+      <w:r>
+        <w:rPr>
+          <w:rStyle w:val="StringTok"/>
+        </w:rPr>
+        <w:t xml:space="preserve"> </w:t>
+      </w:r>
+      <w:r>
+        <w:rPr>
+          <w:rStyle w:val="KeywordTok"/>
+        </w:rPr>
+        <w:t xml:space="preserve">subset</w:t>
+      </w:r>
+      <w:r>
+        <w:rPr>
+          <w:rStyle w:val="NormalTok"/>
+        </w:rPr>
+        <w:t xml:space="preserve">(allscendat,scenfactor</w:t>
+      </w:r>
+      <w:r>
+        <w:rPr>
+          <w:rStyle w:val="OperatorTok"/>
+        </w:rPr>
+        <w:t xml:space="preserve">==</w:t>
+      </w:r>
+      <w:r>
+        <w:rPr>
+          <w:rStyle w:val="NormalTok"/>
+        </w:rPr>
+        <w:t xml:space="preserve">scenfactor.now)</w:t>
+      </w:r>
+      <w:r>
+        <w:br w:type="textWrapping"/>
+      </w:r>
+      <w:r>
+        <w:rPr>
+          <w:rStyle w:val="NormalTok"/>
+        </w:rPr>
+        <w:t xml:space="preserve">  scendat</w:t>
+      </w:r>
+      <w:r>
+        <w:rPr>
+          <w:rStyle w:val="OperatorTok"/>
+        </w:rPr>
+        <w:t xml:space="preserve">$</w:t>
+      </w:r>
+      <w:r>
+        <w:rPr>
+          <w:rStyle w:val="NormalTok"/>
+        </w:rPr>
+        <w:t xml:space="preserve">PctDiff &lt;-</w:t>
+      </w:r>
+      <w:r>
+        <w:rPr>
+          <w:rStyle w:val="StringTok"/>
+        </w:rPr>
+        <w:t xml:space="preserve"> </w:t>
+      </w:r>
+      <w:r>
+        <w:rPr>
+          <w:rStyle w:val="DecValTok"/>
+        </w:rPr>
+        <w:t xml:space="preserve">100</w:t>
+      </w:r>
+      <w:r>
+        <w:rPr>
+          <w:rStyle w:val="OperatorTok"/>
+        </w:rPr>
+        <w:t xml:space="preserve">*</w:t>
+      </w:r>
+      <w:r>
+        <w:rPr>
+          <w:rStyle w:val="NormalTok"/>
+        </w:rPr>
+        <w:t xml:space="preserve">(scendat</w:t>
+      </w:r>
+      <w:r>
+        <w:rPr>
+          <w:rStyle w:val="OperatorTok"/>
+        </w:rPr>
+        <w:t xml:space="preserve">$</w:t>
+      </w:r>
+      <w:r>
+        <w:rPr>
+          <w:rStyle w:val="NormalTok"/>
+        </w:rPr>
+        <w:t xml:space="preserve">Prediction.</w:t>
+      </w:r>
+      <w:r>
+        <w:rPr>
+          <w:rStyle w:val="FloatTok"/>
+        </w:rPr>
+        <w:t xml:space="preserve">50.</w:t>
+      </w:r>
+      <w:r>
+        <w:rPr>
+          <w:rStyle w:val="OperatorTok"/>
+        </w:rPr>
+        <w:t xml:space="preserve">/</w:t>
+      </w:r>
+      <w:r>
+        <w:rPr>
+          <w:rStyle w:val="NormalTok"/>
+        </w:rPr>
+        <w:t xml:space="preserve">scendatnorm</w:t>
+      </w:r>
+      <w:r>
+        <w:rPr>
+          <w:rStyle w:val="OperatorTok"/>
+        </w:rPr>
+        <w:t xml:space="preserve">$</w:t>
+      </w:r>
+      <w:r>
+        <w:rPr>
+          <w:rStyle w:val="NormalTok"/>
+        </w:rPr>
+        <w:t xml:space="preserve">Prediction.</w:t>
+      </w:r>
+      <w:r>
+        <w:rPr>
+          <w:rStyle w:val="FloatTok"/>
+        </w:rPr>
+        <w:t xml:space="preserve">50.</w:t>
+      </w:r>
+      <w:r>
+        <w:rPr>
+          <w:rStyle w:val="NormalTok"/>
+        </w:rPr>
+        <w:t xml:space="preserve"> </w:t>
+      </w:r>
+      <w:r>
+        <w:rPr>
+          <w:rStyle w:val="OperatorTok"/>
+        </w:rPr>
+        <w:t xml:space="preserve">-</w:t>
+      </w:r>
+      <w:r>
+        <w:rPr>
+          <w:rStyle w:val="StringTok"/>
+        </w:rPr>
+        <w:t xml:space="preserve"> </w:t>
+      </w:r>
+      <w:r>
+        <w:rPr>
+          <w:rStyle w:val="DecValTok"/>
+        </w:rPr>
+        <w:t xml:space="preserve">1</w:t>
+      </w:r>
+      <w:r>
+        <w:rPr>
+          <w:rStyle w:val="NormalTok"/>
+        </w:rPr>
+        <w:t xml:space="preserve">)</w:t>
+      </w:r>
+      <w:r>
+        <w:br w:type="textWrapping"/>
+      </w:r>
+      <w:r>
+        <w:rPr>
+          <w:rStyle w:val="NormalTok"/>
+        </w:rPr>
+        <w:t xml:space="preserve">  </w:t>
+      </w:r>
+      <w:r>
+        <w:rPr>
+          <w:rStyle w:val="CommentTok"/>
+        </w:rPr>
+        <w:t xml:space="preserve">#print(summary(scendat$PctDiff))</w:t>
+      </w:r>
+      <w:r>
+        <w:br w:type="textWrapping"/>
+      </w:r>
+      <w:r>
+        <w:rPr>
+          <w:rStyle w:val="NormalTok"/>
+        </w:rPr>
+        <w:t xml:space="preserve">  ptmp&lt;-</w:t>
+      </w:r>
+      <w:r>
+        <w:rPr>
+          <w:rStyle w:val="KeywordTok"/>
+        </w:rPr>
+        <w:t xml:space="preserve">ggplot</w:t>
+      </w:r>
+      <w:r>
+        <w:rPr>
+          <w:rStyle w:val="NormalTok"/>
+        </w:rPr>
+        <w:t xml:space="preserve">(scendat,</w:t>
+      </w:r>
+      <w:r>
+        <w:rPr>
+          <w:rStyle w:val="KeywordTok"/>
+        </w:rPr>
+        <w:t xml:space="preserve">aes</w:t>
+      </w:r>
+      <w:r>
+        <w:rPr>
+          <w:rStyle w:val="NormalTok"/>
+        </w:rPr>
+        <w:t xml:space="preserve">(</w:t>
+      </w:r>
+      <w:r>
+        <w:rPr>
+          <w:rStyle w:val="DataTypeTok"/>
+        </w:rPr>
+        <w:t xml:space="preserve">x=</w:t>
+      </w:r>
+      <w:r>
+        <w:rPr>
+          <w:rStyle w:val="NormalTok"/>
+        </w:rPr>
+        <w:t xml:space="preserve">state,</w:t>
+      </w:r>
+      <w:r>
+        <w:rPr>
+          <w:rStyle w:val="DataTypeTok"/>
+        </w:rPr>
+        <w:t xml:space="preserve">y=</w:t>
+      </w:r>
+      <w:r>
+        <w:rPr>
+          <w:rStyle w:val="NormalTok"/>
+        </w:rPr>
+        <w:t xml:space="preserve">PctDiff,</w:t>
+      </w:r>
+      <w:r>
+        <w:rPr>
+          <w:rStyle w:val="DataTypeTok"/>
+        </w:rPr>
+        <w:t xml:space="preserve">group=</w:t>
+      </w:r>
+      <w:r>
+        <w:rPr>
+          <w:rStyle w:val="NormalTok"/>
+        </w:rPr>
+        <w:t xml:space="preserve">Output_Var,</w:t>
+      </w:r>
+      <w:r>
+        <w:rPr>
+          <w:rStyle w:val="DataTypeTok"/>
+        </w:rPr>
+        <w:t xml:space="preserve">fill=</w:t>
+      </w:r>
+      <w:r>
+        <w:rPr>
+          <w:rStyle w:val="NormalTok"/>
+        </w:rPr>
+        <w:t xml:space="preserve">Output_Var))</w:t>
+      </w:r>
+      <w:r>
+        <w:rPr>
+          <w:rStyle w:val="OperatorTok"/>
+        </w:rPr>
+        <w:t xml:space="preserve">+</w:t>
+      </w:r>
+      <w:r>
+        <w:br w:type="textWrapping"/>
+      </w:r>
+      <w:r>
+        <w:rPr>
+          <w:rStyle w:val="StringTok"/>
+        </w:rPr>
+        <w:t xml:space="preserve">    </w:t>
+      </w:r>
+      <w:r>
+        <w:rPr>
+          <w:rStyle w:val="KeywordTok"/>
+        </w:rPr>
+        <w:t xml:space="preserve">geom_col</w:t>
+      </w:r>
+      <w:r>
+        <w:rPr>
+          <w:rStyle w:val="NormalTok"/>
+        </w:rPr>
+        <w:t xml:space="preserve">(</w:t>
+      </w:r>
+      <w:r>
+        <w:rPr>
+          <w:rStyle w:val="DataTypeTok"/>
+        </w:rPr>
+        <w:t xml:space="preserve">position=</w:t>
+      </w:r>
+      <w:r>
+        <w:rPr>
+          <w:rStyle w:val="StringTok"/>
+        </w:rPr>
+        <w:t xml:space="preserve">"dodge"</w:t>
+      </w:r>
+      <w:r>
+        <w:rPr>
+          <w:rStyle w:val="NormalTok"/>
+        </w:rPr>
+        <w:t xml:space="preserve">)</w:t>
+      </w:r>
+      <w:r>
+        <w:rPr>
+          <w:rStyle w:val="OperatorTok"/>
+        </w:rPr>
+        <w:t xml:space="preserve">+</w:t>
+      </w:r>
+      <w:r>
+        <w:br w:type="textWrapping"/>
+      </w:r>
+      <w:r>
+        <w:rPr>
+          <w:rStyle w:val="StringTok"/>
+        </w:rPr>
+        <w:t xml:space="preserve">    </w:t>
+      </w:r>
+      <w:r>
+        <w:rPr>
+          <w:rStyle w:val="KeywordTok"/>
+        </w:rPr>
+        <w:t xml:space="preserve">coord_cartesian</w:t>
+      </w:r>
+      <w:r>
+        <w:rPr>
+          <w:rStyle w:val="NormalTok"/>
+        </w:rPr>
+        <w:t xml:space="preserve">(</w:t>
+      </w:r>
+      <w:r>
+        <w:rPr>
+          <w:rStyle w:val="DataTypeTok"/>
+        </w:rPr>
+        <w:t xml:space="preserve">ylim=</w:t>
+      </w:r>
+      <w:r>
+        <w:rPr>
+          <w:rStyle w:val="KeywordTok"/>
+        </w:rPr>
+        <w:t xml:space="preserve">c</w:t>
+      </w:r>
+      <w:r>
+        <w:rPr>
+          <w:rStyle w:val="NormalTok"/>
+        </w:rPr>
+        <w:t xml:space="preserve">(</w:t>
+      </w:r>
+      <w:r>
+        <w:rPr>
+          <w:rStyle w:val="OperatorTok"/>
+        </w:rPr>
+        <w:t xml:space="preserve">-</w:t>
+      </w:r>
+      <w:r>
+        <w:rPr>
+          <w:rStyle w:val="DecValTok"/>
+        </w:rPr>
+        <w:t xml:space="preserve">100</w:t>
+      </w:r>
+      <w:r>
+        <w:rPr>
+          <w:rStyle w:val="NormalTok"/>
+        </w:rPr>
+        <w:t xml:space="preserve">,</w:t>
+      </w:r>
+      <w:r>
+        <w:rPr>
+          <w:rStyle w:val="DecValTok"/>
+        </w:rPr>
+        <w:t xml:space="preserve">100</w:t>
+      </w:r>
+      <w:r>
+        <w:rPr>
+          <w:rStyle w:val="NormalTok"/>
+        </w:rPr>
+        <w:t xml:space="preserve">))</w:t>
+      </w:r>
+      <w:r>
+        <w:rPr>
+          <w:rStyle w:val="OperatorTok"/>
+        </w:rPr>
+        <w:t xml:space="preserve">+</w:t>
+      </w:r>
+      <w:r>
+        <w:br w:type="textWrapping"/>
+      </w:r>
+      <w:r>
+        <w:rPr>
+          <w:rStyle w:val="StringTok"/>
+        </w:rPr>
+        <w:t xml:space="preserve">    </w:t>
+      </w:r>
+      <w:r>
+        <w:rPr>
+          <w:rStyle w:val="KeywordTok"/>
+        </w:rPr>
+        <w:t xml:space="preserve">ylab</w:t>
+      </w:r>
+      <w:r>
+        <w:rPr>
+          <w:rStyle w:val="NormalTok"/>
+        </w:rPr>
+        <w:t xml:space="preserve">(</w:t>
+      </w:r>
+      <w:r>
+        <w:rPr>
+          <w:rStyle w:val="StringTok"/>
+        </w:rPr>
+        <w:t xml:space="preserve">"Predicted Median Percent Difference in Cumulative Deaths/Reported Cases</w:t>
+      </w:r>
+      <w:r>
+        <w:rPr>
+          <w:rStyle w:val="CharTok"/>
+        </w:rPr>
+        <w:t xml:space="preserve">\n</w:t>
+      </w:r>
+      <w:r>
+        <w:rPr>
+          <w:rStyle w:val="StringTok"/>
+        </w:rPr>
+        <w:t xml:space="preserve">on 01-Oct-2020 Relative to Baseline Scenario"</w:t>
+      </w:r>
+      <w:r>
+        <w:rPr>
+          <w:rStyle w:val="NormalTok"/>
+        </w:rPr>
+        <w:t xml:space="preserve">)</w:t>
+      </w:r>
+      <w:r>
+        <w:rPr>
+          <w:rStyle w:val="OperatorTok"/>
+        </w:rPr>
+        <w:t xml:space="preserve">+</w:t>
+      </w:r>
+      <w:r>
+        <w:br w:type="textWrapping"/>
+      </w:r>
+      <w:r>
+        <w:rPr>
+          <w:rStyle w:val="StringTok"/>
+        </w:rPr>
+        <w:t xml:space="preserve">    </w:t>
+      </w:r>
+      <w:r>
+        <w:rPr>
+          <w:rStyle w:val="KeywordTok"/>
+        </w:rPr>
+        <w:t xml:space="preserve">theme_bw</w:t>
+      </w:r>
+      <w:r>
+        <w:rPr>
+          <w:rStyle w:val="NormalTok"/>
+        </w:rPr>
+        <w:t xml:space="preserve">()</w:t>
+      </w:r>
+      <w:r>
+        <w:rPr>
+          <w:rStyle w:val="OperatorTok"/>
+        </w:rPr>
+        <w:t xml:space="preserve">+</w:t>
+      </w:r>
+      <w:r>
+        <w:rPr>
+          <w:rStyle w:val="KeywordTok"/>
+        </w:rPr>
+        <w:t xml:space="preserve">theme</w:t>
+      </w:r>
+      <w:r>
+        <w:rPr>
+          <w:rStyle w:val="NormalTok"/>
+        </w:rPr>
+        <w:t xml:space="preserve">(</w:t>
+      </w:r>
+      <w:r>
+        <w:rPr>
+          <w:rStyle w:val="DataTypeTok"/>
+        </w:rPr>
+        <w:t xml:space="preserve">legend.position=</w:t>
+      </w:r>
+      <w:r>
+        <w:rPr>
+          <w:rStyle w:val="StringTok"/>
+        </w:rPr>
+        <w:t xml:space="preserve">"bottom"</w:t>
+      </w:r>
+      <w:r>
+        <w:rPr>
+          <w:rStyle w:val="NormalTok"/>
+        </w:rPr>
+        <w:t xml:space="preserve">)</w:t>
+      </w:r>
+      <w:r>
+        <w:rPr>
+          <w:rStyle w:val="OperatorTok"/>
+        </w:rPr>
+        <w:t xml:space="preserve">+</w:t>
+      </w:r>
+      <w:r>
+        <w:br w:type="textWrapping"/>
+      </w:r>
+      <w:r>
+        <w:rPr>
+          <w:rStyle w:val="StringTok"/>
+        </w:rPr>
+        <w:t xml:space="preserve">    </w:t>
+      </w:r>
+      <w:r>
+        <w:rPr>
+          <w:rStyle w:val="KeywordTok"/>
+        </w:rPr>
+        <w:t xml:space="preserve">scale_fill_viridis_d</w:t>
+      </w:r>
+      <w:r>
+        <w:rPr>
+          <w:rStyle w:val="NormalTok"/>
+        </w:rPr>
+        <w:t xml:space="preserve">(</w:t>
+      </w:r>
+      <w:r>
+        <w:rPr>
+          <w:rStyle w:val="DataTypeTok"/>
+        </w:rPr>
+        <w:t xml:space="preserve">begin=</w:t>
+      </w:r>
+      <w:r>
+        <w:rPr>
+          <w:rStyle w:val="FloatTok"/>
+        </w:rPr>
+        <w:t xml:space="preserve">0.2</w:t>
+      </w:r>
+      <w:r>
+        <w:rPr>
+          <w:rStyle w:val="NormalTok"/>
+        </w:rPr>
+        <w:t xml:space="preserve">,</w:t>
+      </w:r>
+      <w:r>
+        <w:rPr>
+          <w:rStyle w:val="DataTypeTok"/>
+        </w:rPr>
+        <w:t xml:space="preserve">end=</w:t>
+      </w:r>
+      <w:r>
+        <w:rPr>
+          <w:rStyle w:val="FloatTok"/>
+        </w:rPr>
+        <w:t xml:space="preserve">0.8</w:t>
+      </w:r>
+      <w:r>
+        <w:rPr>
+          <w:rStyle w:val="NormalTok"/>
+        </w:rPr>
+        <w:t xml:space="preserve">,</w:t>
+      </w:r>
+      <w:r>
+        <w:rPr>
+          <w:rStyle w:val="DataTypeTok"/>
+        </w:rPr>
+        <w:t xml:space="preserve">option=</w:t>
+      </w:r>
+      <w:r>
+        <w:rPr>
+          <w:rStyle w:val="StringTok"/>
+        </w:rPr>
+        <w:t xml:space="preserve">"plasma"</w:t>
+      </w:r>
+      <w:r>
+        <w:rPr>
+          <w:rStyle w:val="NormalTok"/>
+        </w:rPr>
+        <w:t xml:space="preserve">,</w:t>
+      </w:r>
+      <w:r>
+        <w:rPr>
+          <w:rStyle w:val="DataTypeTok"/>
+        </w:rPr>
+        <w:t xml:space="preserve">name=</w:t>
+      </w:r>
+      <w:r>
+        <w:rPr>
+          <w:rStyle w:val="StringTok"/>
+        </w:rPr>
+        <w:t xml:space="preserve">""</w:t>
+      </w:r>
+      <w:r>
+        <w:rPr>
+          <w:rStyle w:val="NormalTok"/>
+        </w:rPr>
+        <w:t xml:space="preserve">)</w:t>
+      </w:r>
+      <w:r>
+        <w:rPr>
+          <w:rStyle w:val="OperatorTok"/>
+        </w:rPr>
+        <w:t xml:space="preserve">+</w:t>
+      </w:r>
+      <w:r>
+        <w:br w:type="textWrapping"/>
+      </w:r>
+      <w:r>
+        <w:rPr>
+          <w:rStyle w:val="StringTok"/>
+        </w:rPr>
+        <w:t xml:space="preserve">    </w:t>
+      </w:r>
+      <w:r>
+        <w:rPr>
+          <w:rStyle w:val="KeywordTok"/>
+        </w:rPr>
+        <w:t xml:space="preserve">ggtitle</w:t>
+      </w:r>
+      <w:r>
+        <w:rPr>
+          <w:rStyle w:val="NormalTok"/>
+        </w:rPr>
+        <w:t xml:space="preserve">(</w:t>
+      </w:r>
+      <w:r>
+        <w:rPr>
+          <w:rStyle w:val="KeywordTok"/>
+        </w:rPr>
+        <w:t xml:space="preserve">paste</w:t>
+      </w:r>
+      <w:r>
+        <w:rPr>
+          <w:rStyle w:val="NormalTok"/>
+        </w:rPr>
+        <w:t xml:space="preserve">(</w:t>
+      </w:r>
+      <w:r>
+        <w:rPr>
+          <w:rStyle w:val="StringTok"/>
+        </w:rPr>
+        <w:t xml:space="preserve">"Scenario:"</w:t>
+      </w:r>
+      <w:r>
+        <w:rPr>
+          <w:rStyle w:val="NormalTok"/>
+        </w:rPr>
+        <w:t xml:space="preserve">,scenfactor.now))</w:t>
+      </w:r>
+      <w:r>
+        <w:br w:type="textWrapping"/>
+      </w:r>
+      <w:r>
+        <w:rPr>
+          <w:rStyle w:val="NormalTok"/>
+        </w:rPr>
+        <w:t xml:space="preserve">  </w:t>
+      </w:r>
+      <w:r>
+        <w:rPr>
+          <w:rStyle w:val="KeywordTok"/>
+        </w:rPr>
+        <w:t xml:space="preserve">print</w:t>
+      </w:r>
+      <w:r>
+        <w:rPr>
+          <w:rStyle w:val="NormalTok"/>
+        </w:rPr>
+        <w:t xml:space="preserve">(ptmp)</w:t>
+      </w:r>
+      <w:r>
+        <w:br w:type="textWrapping"/>
+      </w:r>
+      <w:r>
+        <w:rPr>
+          <w:rStyle w:val="NormalTok"/>
+        </w:rPr>
+        <w:t xml:space="preserve">  scendat.df &lt;-</w:t>
+      </w:r>
+      <w:r>
+        <w:rPr>
+          <w:rStyle w:val="StringTok"/>
+        </w:rPr>
+        <w:t xml:space="preserve"> </w:t>
+      </w:r>
+      <w:r>
+        <w:rPr>
+          <w:rStyle w:val="KeywordTok"/>
+        </w:rPr>
+        <w:t xml:space="preserve">pivot_wider</w:t>
+      </w:r>
+      <w:r>
+        <w:rPr>
+          <w:rStyle w:val="NormalTok"/>
+        </w:rPr>
+        <w:t xml:space="preserve">(scendat[,</w:t>
+      </w:r>
+      <w:r>
+        <w:rPr>
+          <w:rStyle w:val="KeywordTok"/>
+        </w:rPr>
+        <w:t xml:space="preserve">c</w:t>
+      </w:r>
+      <w:r>
+        <w:rPr>
+          <w:rStyle w:val="NormalTok"/>
+        </w:rPr>
+        <w:t xml:space="preserve">(</w:t>
+      </w:r>
+      <w:r>
+        <w:rPr>
+          <w:rStyle w:val="StringTok"/>
+        </w:rPr>
+        <w:t xml:space="preserve">"state"</w:t>
+      </w:r>
+      <w:r>
+        <w:rPr>
+          <w:rStyle w:val="NormalTok"/>
+        </w:rPr>
+        <w:t xml:space="preserve">,</w:t>
+      </w:r>
+      <w:r>
+        <w:rPr>
+          <w:rStyle w:val="StringTok"/>
+        </w:rPr>
+        <w:t xml:space="preserve">"scenariodesc"</w:t>
+      </w:r>
+      <w:r>
+        <w:rPr>
+          <w:rStyle w:val="NormalTok"/>
+        </w:rPr>
+        <w:t xml:space="preserve">,</w:t>
+      </w:r>
+      <w:r>
+        <w:br w:type="textWrapping"/>
+      </w:r>
+      <w:r>
+        <w:rPr>
+          <w:rStyle w:val="NormalTok"/>
+        </w:rPr>
+        <w:t xml:space="preserve">                                       </w:t>
+      </w:r>
+      <w:r>
+        <w:rPr>
+          <w:rStyle w:val="StringTok"/>
+        </w:rPr>
+        <w:t xml:space="preserve">"Output_Var"</w:t>
+      </w:r>
+      <w:r>
+        <w:rPr>
+          <w:rStyle w:val="NormalTok"/>
+        </w:rPr>
+        <w:t xml:space="preserve">,</w:t>
+      </w:r>
+      <w:r>
+        <w:rPr>
+          <w:rStyle w:val="StringTok"/>
+        </w:rPr>
+        <w:t xml:space="preserve">"PctDiff"</w:t>
+      </w:r>
+      <w:r>
+        <w:rPr>
+          <w:rStyle w:val="NormalTok"/>
+        </w:rPr>
+        <w:t xml:space="preserve">)],</w:t>
+      </w:r>
+      <w:r>
+        <w:br w:type="textWrapping"/>
+      </w:r>
+      <w:r>
+        <w:rPr>
+          <w:rStyle w:val="NormalTok"/>
+        </w:rPr>
+        <w:t xml:space="preserve">                            </w:t>
+      </w:r>
+      <w:r>
+        <w:rPr>
+          <w:rStyle w:val="DataTypeTok"/>
+        </w:rPr>
+        <w:t xml:space="preserve">names_from=</w:t>
+      </w:r>
+      <w:r>
+        <w:rPr>
+          <w:rStyle w:val="NormalTok"/>
+        </w:rPr>
+        <w:t xml:space="preserve">Output_Var,</w:t>
+      </w:r>
+      <w:r>
+        <w:rPr>
+          <w:rStyle w:val="DataTypeTok"/>
+        </w:rPr>
+        <w:t xml:space="preserve">values_from=</w:t>
+      </w:r>
+      <w:r>
+        <w:rPr>
+          <w:rStyle w:val="NormalTok"/>
+        </w:rPr>
+        <w:t xml:space="preserve">PctDiff)</w:t>
+      </w:r>
+      <w:r>
+        <w:br w:type="textWrapping"/>
+      </w:r>
+      <w:r>
+        <w:rPr>
+          <w:rStyle w:val="NormalTok"/>
+        </w:rPr>
+        <w:t xml:space="preserve">  allscendat.df &lt;-</w:t>
+      </w:r>
+      <w:r>
+        <w:rPr>
+          <w:rStyle w:val="StringTok"/>
+        </w:rPr>
+        <w:t xml:space="preserve"> </w:t>
+      </w:r>
+      <w:r>
+        <w:rPr>
+          <w:rStyle w:val="KeywordTok"/>
+        </w:rPr>
+        <w:t xml:space="preserve">rbind</w:t>
+      </w:r>
+      <w:r>
+        <w:rPr>
+          <w:rStyle w:val="NormalTok"/>
+        </w:rPr>
+        <w:t xml:space="preserve">(allscendat.df,scendat.df)</w:t>
+      </w:r>
+      <w:r>
+        <w:br w:type="textWrapping"/>
+      </w:r>
+      <w:r>
+        <w:rPr>
+          <w:rStyle w:val="NormalTok"/>
+        </w:rPr>
+        <w:t xml:space="preserve">}</w:t>
+      </w:r>
+      <w:r>
+        <w:br w:type="textWrapping"/>
+      </w:r>
+      <w:r>
+        <w:rPr>
+          <w:rStyle w:val="KeywordTok"/>
+        </w:rPr>
+        <w:t xml:space="preserve">dev.off</w:t>
+      </w:r>
+      <w:r>
+        <w:rPr>
+          <w:rStyle w:val="NormalTok"/>
+        </w:rPr>
+        <w:t xml:space="preserve">()</w:t>
+      </w:r>
+    </w:p>
+    <w:p>
+      <w:pPr>
+        <w:pStyle w:val="SourceCode"/>
+      </w:pPr>
+      <w:r>
+        <w:rPr>
+          <w:rStyle w:val="VerbatimChar"/>
+        </w:rPr>
+        <w:t xml:space="preserve">## quartz_off_screen </w:t>
+      </w:r>
+      <w:r>
+        <w:br w:type="textWrapping"/>
+      </w:r>
+      <w:r>
+        <w:rPr>
+          <w:rStyle w:val="VerbatimChar"/>
+        </w:rPr>
+        <w:t xml:space="preserve">##                 2</w:t>
+      </w:r>
+    </w:p>
+    <w:p>
+      <w:pPr>
+        <w:pStyle w:val="SourceCode"/>
+      </w:pPr>
+      <w:r>
+        <w:rPr>
+          <w:rStyle w:val="KeywordTok"/>
+        </w:rPr>
+        <w:t xml:space="preserve">fwrite</w:t>
+      </w:r>
+      <w:r>
+        <w:rPr>
+          <w:rStyle w:val="NormalTok"/>
+        </w:rPr>
+        <w:t xml:space="preserve">(allscendat.df,</w:t>
+      </w:r>
+      <w:r>
+        <w:rPr>
+          <w:rStyle w:val="StringTok"/>
+        </w:rPr>
+        <w:t xml:space="preserve">"Fig_Scenarios_CumulPred_Oct01.csv"</w:t>
+      </w:r>
+      <w:r>
+        <w:rPr>
+          <w:rStyle w:val="NormalTok"/>
+        </w:rPr>
+        <w:t xml:space="preserve">)</w:t>
+      </w:r>
+    </w:p>
+    <w:p>
+      <w:pPr>
+        <w:pStyle w:val="Heading2"/>
+      </w:pPr>
+      <w:bookmarkStart w:id="22" w:name="impact-of-different-scenarios-on-daily-cases-and-deaths-for-selected-states"/>
       <w:r>
         <w:t xml:space="preserve">Impact of different scenarios on daily cases and deaths for selected states</w:t>
       </w:r>
-      <w:bookmarkEnd w:id="21"/>
+      <w:bookmarkEnd w:id="22"/>
     </w:p>
     <w:p>
       <w:pPr>
@@ -79,48 +3455,6 @@
                 <pic:pic>
                   <pic:nvPicPr>
                     <pic:cNvPr descr="Figures_ScenarioPredictions_files/figure-docx/do%20plots-1.png" id="0" name="Picture"/>
-                    <pic:cNvPicPr>
-                      <a:picLocks noChangeArrowheads="1" noChangeAspect="1"/>
-                    </pic:cNvPicPr>
-                  </pic:nvPicPr>
-                  <pic:blipFill>
-                    <a:blip r:embed="rId22"/>
-                    <a:stretch>
-                      <a:fillRect/>
-                    </a:stretch>
-                  </pic:blipFill>
-                  <pic:spPr bwMode="auto">
-                    <a:xfrm>
-                      <a:off x="0" y="0"/>
-                      <a:ext cx="5334000" cy="3556000"/>
-                    </a:xfrm>
-                    <a:prstGeom prst="rect">
-                      <a:avLst/>
-                    </a:prstGeom>
-                    <a:noFill/>
-                    <a:ln w="9525">
-                      <a:noFill/>
-                      <a:headEnd/>
-                      <a:tailEnd/>
-                    </a:ln>
-                  </pic:spPr>
-                </pic:pic>
-              </a:graphicData>
-            </a:graphic>
-          </wp:inline>
-        </w:drawing>
-      </w:r>
-      <w:r>
-        <w:drawing>
-          <wp:inline>
-            <wp:extent cx="5334000" cy="3556000"/>
-            <wp:effectExtent b="0" l="0" r="0" t="0"/>
-            <wp:docPr descr="" title="" id="1" name="Picture"/>
-            <a:graphic>
-              <a:graphicData uri="http://schemas.openxmlformats.org/drawingml/2006/picture">
-                <pic:pic>
-                  <pic:nvPicPr>
-                    <pic:cNvPr descr="Figures_ScenarioPredictions_files/figure-docx/do%20plots-2.png" id="0" name="Picture"/>
                     <pic:cNvPicPr>
                       <a:picLocks noChangeArrowheads="1" noChangeAspect="1"/>
                     </pic:cNvPicPr>
@@ -162,7 +3496,7 @@
               <a:graphicData uri="http://schemas.openxmlformats.org/drawingml/2006/picture">
                 <pic:pic>
                   <pic:nvPicPr>
-                    <pic:cNvPr descr="Figures_ScenarioPredictions_files/figure-docx/do%20plots-3.png" id="0" name="Picture"/>
+                    <pic:cNvPr descr="Figures_ScenarioPredictions_files/figure-docx/do%20plots-2.png" id="0" name="Picture"/>
                     <pic:cNvPicPr>
                       <a:picLocks noChangeArrowheads="1" noChangeAspect="1"/>
                     </pic:cNvPicPr>
@@ -204,7 +3538,7 @@
               <a:graphicData uri="http://schemas.openxmlformats.org/drawingml/2006/picture">
                 <pic:pic>
                   <pic:nvPicPr>
-                    <pic:cNvPr descr="Figures_ScenarioPredictions_files/figure-docx/do%20plots-4.png" id="0" name="Picture"/>
+                    <pic:cNvPr descr="Figures_ScenarioPredictions_files/figure-docx/do%20plots-3.png" id="0" name="Picture"/>
                     <pic:cNvPicPr>
                       <a:picLocks noChangeArrowheads="1" noChangeAspect="1"/>
                     </pic:cNvPicPr>
@@ -236,6 +3570,48 @@
           </wp:inline>
         </w:drawing>
       </w:r>
+      <w:r>
+        <w:drawing>
+          <wp:inline>
+            <wp:extent cx="5334000" cy="3556000"/>
+            <wp:effectExtent b="0" l="0" r="0" t="0"/>
+            <wp:docPr descr="" title="" id="1" name="Picture"/>
+            <a:graphic>
+              <a:graphicData uri="http://schemas.openxmlformats.org/drawingml/2006/picture">
+                <pic:pic>
+                  <pic:nvPicPr>
+                    <pic:cNvPr descr="Figures_ScenarioPredictions_files/figure-docx/do%20plots-4.png" id="0" name="Picture"/>
+                    <pic:cNvPicPr>
+                      <a:picLocks noChangeArrowheads="1" noChangeAspect="1"/>
+                    </pic:cNvPicPr>
+                  </pic:nvPicPr>
+                  <pic:blipFill>
+                    <a:blip r:embed="rId26"/>
+                    <a:stretch>
+                      <a:fillRect/>
+                    </a:stretch>
+                  </pic:blipFill>
+                  <pic:spPr bwMode="auto">
+                    <a:xfrm>
+                      <a:off x="0" y="0"/>
+                      <a:ext cx="5334000" cy="3556000"/>
+                    </a:xfrm>
+                    <a:prstGeom prst="rect">
+                      <a:avLst/>
+                    </a:prstGeom>
+                    <a:noFill/>
+                    <a:ln w="9525">
+                      <a:noFill/>
+                      <a:headEnd/>
+                      <a:tailEnd/>
+                    </a:ln>
+                  </pic:spPr>
+                </pic:pic>
+              </a:graphicData>
+            </a:graphic>
+          </wp:inline>
+        </w:drawing>
+      </w:r>
     </w:p>
     <w:p>
       <w:pPr>
@@ -257,7 +3633,7 @@
                     </pic:cNvPicPr>
                   </pic:nvPicPr>
                   <pic:blipFill>
-                    <a:blip r:embed="rId26"/>
+                    <a:blip r:embed="rId27"/>
                     <a:stretch>
                       <a:fillRect/>
                     </a:stretch>
@@ -299,48 +3675,6 @@
                 <pic:pic>
                   <pic:nvPicPr>
                     <pic:cNvPr descr="Figures_ScenarioPredictions_files/figure-docx/scenario%20map%20Rt-1.png" id="0" name="Picture"/>
-                    <pic:cNvPicPr>
-                      <a:picLocks noChangeArrowheads="1" noChangeAspect="1"/>
-                    </pic:cNvPicPr>
-                  </pic:nvPicPr>
-                  <pic:blipFill>
-                    <a:blip r:embed="rId27"/>
-                    <a:stretch>
-                      <a:fillRect/>
-                    </a:stretch>
-                  </pic:blipFill>
-                  <pic:spPr bwMode="auto">
-                    <a:xfrm>
-                      <a:off x="0" y="0"/>
-                      <a:ext cx="5334000" cy="4000499"/>
-                    </a:xfrm>
-                    <a:prstGeom prst="rect">
-                      <a:avLst/>
-                    </a:prstGeom>
-                    <a:noFill/>
-                    <a:ln w="9525">
-                      <a:noFill/>
-                      <a:headEnd/>
-                      <a:tailEnd/>
-                    </a:ln>
-                  </pic:spPr>
-                </pic:pic>
-              </a:graphicData>
-            </a:graphic>
-          </wp:inline>
-        </w:drawing>
-      </w:r>
-      <w:r>
-        <w:drawing>
-          <wp:inline>
-            <wp:extent cx="5334000" cy="4000499"/>
-            <wp:effectExtent b="0" l="0" r="0" t="0"/>
-            <wp:docPr descr="" title="" id="1" name="Picture"/>
-            <a:graphic>
-              <a:graphicData uri="http://schemas.openxmlformats.org/drawingml/2006/picture">
-                <pic:pic>
-                  <pic:nvPicPr>
-                    <pic:cNvPr descr="Figures_ScenarioPredictions_files/figure-docx/scenario%20map%20Rt-2.png" id="0" name="Picture"/>
                     <pic:cNvPicPr>
                       <a:picLocks noChangeArrowheads="1" noChangeAspect="1"/>
                     </pic:cNvPicPr>
@@ -382,13 +3716,55 @@
               <a:graphicData uri="http://schemas.openxmlformats.org/drawingml/2006/picture">
                 <pic:pic>
                   <pic:nvPicPr>
+                    <pic:cNvPr descr="Figures_ScenarioPredictions_files/figure-docx/scenario%20map%20Rt-2.png" id="0" name="Picture"/>
+                    <pic:cNvPicPr>
+                      <a:picLocks noChangeArrowheads="1" noChangeAspect="1"/>
+                    </pic:cNvPicPr>
+                  </pic:nvPicPr>
+                  <pic:blipFill>
+                    <a:blip r:embed="rId29"/>
+                    <a:stretch>
+                      <a:fillRect/>
+                    </a:stretch>
+                  </pic:blipFill>
+                  <pic:spPr bwMode="auto">
+                    <a:xfrm>
+                      <a:off x="0" y="0"/>
+                      <a:ext cx="5334000" cy="4000499"/>
+                    </a:xfrm>
+                    <a:prstGeom prst="rect">
+                      <a:avLst/>
+                    </a:prstGeom>
+                    <a:noFill/>
+                    <a:ln w="9525">
+                      <a:noFill/>
+                      <a:headEnd/>
+                      <a:tailEnd/>
+                    </a:ln>
+                  </pic:spPr>
+                </pic:pic>
+              </a:graphicData>
+            </a:graphic>
+          </wp:inline>
+        </w:drawing>
+      </w:r>
+      <w:r>
+        <w:drawing>
+          <wp:inline>
+            <wp:extent cx="5334000" cy="4000499"/>
+            <wp:effectExtent b="0" l="0" r="0" t="0"/>
+            <wp:docPr descr="" title="" id="1" name="Picture"/>
+            <a:graphic>
+              <a:graphicData uri="http://schemas.openxmlformats.org/drawingml/2006/picture">
+                <pic:pic>
+                  <pic:nvPicPr>
                     <pic:cNvPr descr="Figures_ScenarioPredictions_files/figure-docx/scenario%20map%20Rt-3.png" id="0" name="Picture"/>
                     <pic:cNvPicPr>
                       <a:picLocks noChangeArrowheads="1" noChangeAspect="1"/>
                     </pic:cNvPicPr>
                   </pic:nvPicPr>
                   <pic:blipFill>
-                    <a:blip r:embed="rId29"/>
+                    <a:blip r:embed="rId30"/>
                     <a:stretch>
                       <a:fillRect/>
                     </a:stretch>

</xml_diff>